<commit_message>
Replace existing repo with new project
</commit_message>
<xml_diff>
--- a/Project reach/Cyber Security Awareness.docx
+++ b/Project reach/Cyber Security Awareness.docx
@@ -14,1426 +14,2082 @@
           <w:b/>
           <w:bCs/>
         </w:rPr>
-        <w:t>https://llamacoder.together.ai/</w:t>
-      </w:r>
-    </w:p>
-    <w:p>
-      <w:pPr>
-        <w:rPr>
-          <w:b/>
-          <w:bCs/>
-        </w:rPr>
-      </w:pPr>
-    </w:p>
-    <w:p>
-      <w:pPr>
-        <w:rPr>
-          <w:b/>
-          <w:bCs/>
-        </w:rPr>
-      </w:pPr>
-    </w:p>
-    <w:p>
-      <w:pPr>
-        <w:rPr>
-          <w:b/>
-          <w:bCs/>
-        </w:rPr>
-      </w:pPr>
-      <w:r>
-        <w:rPr>
-          <w:b/>
-          <w:bCs/>
-        </w:rPr>
-        <w:t>Project Structure</w:t>
-      </w:r>
-    </w:p>
-    <w:p>
-      <w:r>
-        <w:t>cybersecurity-training-platform/</w:t>
-      </w:r>
-    </w:p>
-    <w:p>
-      <w:r>
-        <w:rPr>
-          <w:rFonts w:ascii="MS Gothic" w:eastAsia="MS Gothic" w:hAnsi="MS Gothic" w:cs="MS Gothic" w:hint="eastAsia"/>
-        </w:rPr>
-        <w:t>├</w:t>
-      </w:r>
-      <w:r>
-        <w:rPr>
-          <w:rFonts w:ascii="Aptos" w:hAnsi="Aptos" w:cs="Aptos"/>
-        </w:rPr>
-        <w:t>──</w:t>
-      </w:r>
-      <w:r>
-        <w:t xml:space="preserve"> cybersecurity_platform.py     # Main application</w:t>
-      </w:r>
-    </w:p>
-    <w:p>
-      <w:r>
-        <w:rPr>
-          <w:rFonts w:ascii="MS Gothic" w:eastAsia="MS Gothic" w:hAnsi="MS Gothic" w:cs="MS Gothic" w:hint="eastAsia"/>
-        </w:rPr>
-        <w:t>├</w:t>
-      </w:r>
-      <w:r>
-        <w:rPr>
-          <w:rFonts w:ascii="Aptos" w:hAnsi="Aptos" w:cs="Aptos"/>
-        </w:rPr>
-        <w:t>──</w:t>
-      </w:r>
-      <w:r>
-        <w:t xml:space="preserve"> setup.py                      # Packaging configuration</w:t>
-      </w:r>
-    </w:p>
-    <w:p>
-      <w:r>
-        <w:rPr>
-          <w:rFonts w:ascii="MS Gothic" w:eastAsia="MS Gothic" w:hAnsi="MS Gothic" w:cs="MS Gothic" w:hint="eastAsia"/>
-        </w:rPr>
-        <w:t>├</w:t>
-      </w:r>
-      <w:r>
-        <w:rPr>
-          <w:rFonts w:ascii="Aptos" w:hAnsi="Aptos" w:cs="Aptos"/>
-        </w:rPr>
-        <w:t>──</w:t>
-      </w:r>
-      <w:r>
-        <w:t xml:space="preserve"> requirements.txt              # Dependencies</w:t>
-      </w:r>
-    </w:p>
-    <w:p>
-      <w:r>
-        <w:rPr>
-          <w:rFonts w:ascii="MS Gothic" w:eastAsia="MS Gothic" w:hAnsi="MS Gothic" w:cs="MS Gothic" w:hint="eastAsia"/>
-        </w:rPr>
-        <w:t>├</w:t>
-      </w:r>
-      <w:r>
-        <w:rPr>
-          <w:rFonts w:ascii="Aptos" w:hAnsi="Aptos" w:cs="Aptos"/>
-        </w:rPr>
-        <w:t>──</w:t>
-      </w:r>
-      <w:r>
-        <w:t xml:space="preserve"> README.md                     # Project documentation</w:t>
-      </w:r>
-    </w:p>
-    <w:p>
-      <w:r>
-        <w:rPr>
-          <w:rFonts w:ascii="MS Gothic" w:eastAsia="MS Gothic" w:hAnsi="MS Gothic" w:cs="MS Gothic" w:hint="eastAsia"/>
-        </w:rPr>
-        <w:t>├</w:t>
-      </w:r>
-      <w:r>
-        <w:rPr>
-          <w:rFonts w:ascii="Aptos" w:hAnsi="Aptos" w:cs="Aptos"/>
-        </w:rPr>
-        <w:t>──</w:t>
-      </w:r>
-      <w:r>
-        <w:t xml:space="preserve"> build.sh                      # Unix build script</w:t>
-      </w:r>
-    </w:p>
-    <w:p>
-      <w:r>
-        <w:rPr>
-          <w:rFonts w:ascii="MS Gothic" w:eastAsia="MS Gothic" w:hAnsi="MS Gothic" w:cs="MS Gothic" w:hint="eastAsia"/>
-        </w:rPr>
-        <w:t>├</w:t>
-      </w:r>
-      <w:r>
-        <w:rPr>
-          <w:rFonts w:ascii="Aptos" w:hAnsi="Aptos" w:cs="Aptos"/>
-        </w:rPr>
-        <w:t>──</w:t>
-      </w:r>
-      <w:r>
-        <w:t xml:space="preserve"> build.bat                     # Windows build script</w:t>
-      </w:r>
-    </w:p>
-    <w:p>
-      <w:r>
-        <w:rPr>
-          <w:rFonts w:ascii="MS Gothic" w:eastAsia="MS Gothic" w:hAnsi="MS Gothic" w:cs="MS Gothic" w:hint="eastAsia"/>
-        </w:rPr>
-        <w:t>├</w:t>
-      </w:r>
-      <w:r>
-        <w:rPr>
-          <w:rFonts w:ascii="Aptos" w:hAnsi="Aptos" w:cs="Aptos"/>
-        </w:rPr>
-        <w:t>──</w:t>
-      </w:r>
-      <w:r>
-        <w:t xml:space="preserve"> templates/                    # HTML templates</w:t>
-      </w:r>
-    </w:p>
-    <w:p>
-      <w:r>
-        <w:t xml:space="preserve">│   </w:t>
-      </w:r>
-      <w:r>
-        <w:rPr>
-          <w:rFonts w:ascii="MS Gothic" w:eastAsia="MS Gothic" w:hAnsi="MS Gothic" w:cs="MS Gothic" w:hint="eastAsia"/>
-        </w:rPr>
-        <w:t>├</w:t>
-      </w:r>
-      <w:r>
-        <w:rPr>
-          <w:rFonts w:ascii="Aptos" w:hAnsi="Aptos" w:cs="Aptos"/>
-        </w:rPr>
-        <w:t>──</w:t>
-      </w:r>
-      <w:r>
-        <w:t xml:space="preserve"> base.html</w:t>
-      </w:r>
-    </w:p>
-    <w:p>
-      <w:r>
-        <w:t xml:space="preserve">│   </w:t>
-      </w:r>
-      <w:r>
-        <w:rPr>
-          <w:rFonts w:ascii="MS Gothic" w:eastAsia="MS Gothic" w:hAnsi="MS Gothic" w:cs="MS Gothic" w:hint="eastAsia"/>
-        </w:rPr>
-        <w:t>├</w:t>
-      </w:r>
-      <w:r>
-        <w:rPr>
-          <w:rFonts w:ascii="Aptos" w:hAnsi="Aptos" w:cs="Aptos"/>
-        </w:rPr>
-        <w:t>──</w:t>
-      </w:r>
-      <w:r>
-        <w:t xml:space="preserve"> dashboard.html</w:t>
-      </w:r>
-    </w:p>
-    <w:p>
-      <w:r>
-        <w:t xml:space="preserve">│   </w:t>
-      </w:r>
-      <w:r>
-        <w:rPr>
-          <w:rFonts w:ascii="MS Gothic" w:eastAsia="MS Gothic" w:hAnsi="MS Gothic" w:cs="MS Gothic" w:hint="eastAsia"/>
-        </w:rPr>
-        <w:t>├</w:t>
-      </w:r>
-      <w:r>
-        <w:rPr>
-          <w:rFonts w:ascii="Aptos" w:hAnsi="Aptos" w:cs="Aptos"/>
-        </w:rPr>
-        <w:t>──</w:t>
-      </w:r>
-      <w:r>
-        <w:t xml:space="preserve"> modules.html</w:t>
-      </w:r>
-    </w:p>
-    <w:p>
-      <w:r>
-        <w:t xml:space="preserve">│   </w:t>
-      </w:r>
-      <w:r>
-        <w:rPr>
-          <w:rFonts w:ascii="MS Gothic" w:eastAsia="MS Gothic" w:hAnsi="MS Gothic" w:cs="MS Gothic" w:hint="eastAsia"/>
-        </w:rPr>
-        <w:t>├</w:t>
-      </w:r>
-      <w:r>
-        <w:rPr>
-          <w:rFonts w:ascii="Aptos" w:hAnsi="Aptos" w:cs="Aptos"/>
-        </w:rPr>
-        <w:t>──</w:t>
-      </w:r>
-      <w:r>
-        <w:t xml:space="preserve"> users.html</w:t>
-      </w:r>
-    </w:p>
-    <w:p>
-      <w:r>
-        <w:t>│   └── reports.html</w:t>
-      </w:r>
-    </w:p>
-    <w:p>
-      <w:r>
-        <w:t>└── static/                       # Static assets (CSS, JS, images)</w:t>
-      </w:r>
-    </w:p>
-    <w:p/>
-    <w:p/>
-    <w:p>
-      <w:pPr>
-        <w:rPr>
-          <w:b/>
-          <w:bCs/>
-        </w:rPr>
-      </w:pPr>
-      <w:r>
-        <w:rPr>
-          <w:b/>
-          <w:bCs/>
-        </w:rPr>
-        <w:t>Step 1: Initialize Git Repository Locally</w:t>
-      </w:r>
-    </w:p>
-    <w:p>
-      <w:pPr>
-        <w:rPr>
-          <w:b/>
-          <w:bCs/>
-        </w:rPr>
-      </w:pPr>
-      <w:r>
-        <w:rPr>
-          <w:b/>
-          <w:bCs/>
-        </w:rPr>
-        <w:t>V4</w:t>
-      </w:r>
-    </w:p>
-    <w:p>
-      <w:r>
-        <w:t>Component v4</w:t>
-      </w:r>
-    </w:p>
-    <w:p>
-      <w:r>
-        <w:t>component-v4.sh</w:t>
-      </w:r>
-    </w:p>
-    <w:p>
-      <w:pPr>
-        <w:rPr>
-          <w:b/>
-          <w:bCs/>
-        </w:rPr>
-      </w:pPr>
-      <w:r>
-        <w:rPr>
-          <w:b/>
-          <w:bCs/>
-        </w:rPr>
-        <w:t>Step 2: Connect to GitHub Repository</w:t>
-      </w:r>
-    </w:p>
-    <w:p>
-      <w:r>
-        <w:t># Add remote origin (replace with your actual repository URL)</w:t>
-      </w:r>
-    </w:p>
-    <w:p>
-      <w:r>
-        <w:t>git remote add origin https://github.com/jubinbalachandran/cybersecurity-training-platform.git</w:t>
-      </w:r>
-    </w:p>
-    <w:p/>
-    <w:p>
-      <w:r>
-        <w:t># Verify remote</w:t>
-      </w:r>
-    </w:p>
-    <w:p>
-      <w:r>
-        <w:t>git remote -v</w:t>
-      </w:r>
-    </w:p>
-    <w:p/>
-    <w:p>
-      <w:r>
-        <w:t># Push to GitHub</w:t>
-      </w:r>
-    </w:p>
-    <w:p>
-      <w:r>
-        <w:t>git branch -M main</w:t>
-      </w:r>
-    </w:p>
-    <w:p>
-      <w:r>
-        <w:t>git push -u origin main</w:t>
-      </w:r>
-    </w:p>
-    <w:p>
-      <w:pPr>
-        <w:rPr>
-          <w:b/>
-          <w:bCs/>
-        </w:rPr>
-      </w:pPr>
-      <w:r>
-        <w:rPr>
-          <w:b/>
-          <w:bCs/>
-        </w:rPr>
-        <w:t>Step 3: Create Project Structure</w:t>
-      </w:r>
-    </w:p>
-    <w:p>
-      <w:r>
-        <w:t>Create the following directory structure in your project folder:</w:t>
-      </w:r>
-    </w:p>
-    <w:p>
-      <w:r>
-        <w:t>Cybersecurity Awareness/</w:t>
-      </w:r>
-    </w:p>
-    <w:p>
-      <w:r>
-        <w:rPr>
-          <w:rFonts w:ascii="MS Gothic" w:eastAsia="MS Gothic" w:hAnsi="MS Gothic" w:cs="MS Gothic" w:hint="eastAsia"/>
-        </w:rPr>
-        <w:t>├</w:t>
-      </w:r>
-      <w:r>
-        <w:rPr>
-          <w:rFonts w:ascii="Aptos" w:hAnsi="Aptos" w:cs="Aptos"/>
-        </w:rPr>
-        <w:t>──</w:t>
-      </w:r>
-      <w:r>
-        <w:t xml:space="preserve"> cybersecurity_platform.py</w:t>
-      </w:r>
-    </w:p>
-    <w:p>
-      <w:r>
-        <w:rPr>
-          <w:rFonts w:ascii="MS Gothic" w:eastAsia="MS Gothic" w:hAnsi="MS Gothic" w:cs="MS Gothic" w:hint="eastAsia"/>
-        </w:rPr>
-        <w:t>├</w:t>
-      </w:r>
-      <w:r>
-        <w:rPr>
-          <w:rFonts w:ascii="Aptos" w:hAnsi="Aptos" w:cs="Aptos"/>
-        </w:rPr>
-        <w:t>──</w:t>
-      </w:r>
-      <w:r>
-        <w:t xml:space="preserve"> requirements.txt</w:t>
-      </w:r>
-    </w:p>
-    <w:p>
-      <w:r>
-        <w:rPr>
-          <w:rFonts w:ascii="MS Gothic" w:eastAsia="MS Gothic" w:hAnsi="MS Gothic" w:cs="MS Gothic" w:hint="eastAsia"/>
-        </w:rPr>
-        <w:t>├</w:t>
-      </w:r>
-      <w:r>
-        <w:rPr>
-          <w:rFonts w:ascii="Aptos" w:hAnsi="Aptos" w:cs="Aptos"/>
-        </w:rPr>
-        <w:t>──</w:t>
-      </w:r>
-      <w:r>
-        <w:t xml:space="preserve"> README.md</w:t>
-      </w:r>
-    </w:p>
-    <w:p>
-      <w:r>
-        <w:rPr>
-          <w:rFonts w:ascii="MS Gothic" w:eastAsia="MS Gothic" w:hAnsi="MS Gothic" w:cs="MS Gothic" w:hint="eastAsia"/>
-        </w:rPr>
-        <w:t>├</w:t>
-      </w:r>
-      <w:r>
-        <w:rPr>
-          <w:rFonts w:ascii="Aptos" w:hAnsi="Aptos" w:cs="Aptos"/>
-        </w:rPr>
-        <w:t>──</w:t>
-      </w:r>
-      <w:r>
-        <w:t xml:space="preserve"> setup.py</w:t>
-      </w:r>
-    </w:p>
-    <w:p>
-      <w:r>
-        <w:rPr>
-          <w:rFonts w:ascii="MS Gothic" w:eastAsia="MS Gothic" w:hAnsi="MS Gothic" w:cs="MS Gothic" w:hint="eastAsia"/>
-        </w:rPr>
-        <w:t>├</w:t>
-      </w:r>
-      <w:r>
-        <w:rPr>
-          <w:rFonts w:ascii="Aptos" w:hAnsi="Aptos" w:cs="Aptos"/>
-        </w:rPr>
-        <w:t>──</w:t>
-      </w:r>
-      <w:r>
-        <w:t xml:space="preserve"> templates/</w:t>
-      </w:r>
-    </w:p>
-    <w:p>
-      <w:r>
-        <w:t xml:space="preserve">│   </w:t>
-      </w:r>
-      <w:r>
-        <w:rPr>
-          <w:rFonts w:ascii="MS Gothic" w:eastAsia="MS Gothic" w:hAnsi="MS Gothic" w:cs="MS Gothic" w:hint="eastAsia"/>
-        </w:rPr>
-        <w:t>├</w:t>
-      </w:r>
-      <w:r>
-        <w:rPr>
-          <w:rFonts w:ascii="Aptos" w:hAnsi="Aptos" w:cs="Aptos"/>
-        </w:rPr>
-        <w:t>──</w:t>
-      </w:r>
-      <w:r>
-        <w:t xml:space="preserve"> base.html</w:t>
-      </w:r>
-    </w:p>
-    <w:p>
-      <w:r>
-        <w:t xml:space="preserve">│   </w:t>
-      </w:r>
-      <w:r>
-        <w:rPr>
-          <w:rFonts w:ascii="MS Gothic" w:eastAsia="MS Gothic" w:hAnsi="MS Gothic" w:cs="MS Gothic" w:hint="eastAsia"/>
-        </w:rPr>
-        <w:t>├</w:t>
-      </w:r>
-      <w:r>
-        <w:rPr>
-          <w:rFonts w:ascii="Aptos" w:hAnsi="Aptos" w:cs="Aptos"/>
-        </w:rPr>
-        <w:t>──</w:t>
-      </w:r>
-      <w:r>
-        <w:t xml:space="preserve"> dashboard.html</w:t>
-      </w:r>
-    </w:p>
-    <w:p>
-      <w:r>
-        <w:t xml:space="preserve">│   </w:t>
-      </w:r>
-      <w:r>
-        <w:rPr>
-          <w:rFonts w:ascii="MS Gothic" w:eastAsia="MS Gothic" w:hAnsi="MS Gothic" w:cs="MS Gothic" w:hint="eastAsia"/>
-        </w:rPr>
-        <w:t>├</w:t>
-      </w:r>
-      <w:r>
-        <w:rPr>
-          <w:rFonts w:ascii="Aptos" w:hAnsi="Aptos" w:cs="Aptos"/>
-        </w:rPr>
-        <w:t>──</w:t>
-      </w:r>
-      <w:r>
-        <w:t xml:space="preserve"> modules.html</w:t>
-      </w:r>
-    </w:p>
-    <w:p>
-      <w:r>
-        <w:t xml:space="preserve">│   </w:t>
-      </w:r>
-      <w:r>
-        <w:rPr>
-          <w:rFonts w:ascii="MS Gothic" w:eastAsia="MS Gothic" w:hAnsi="MS Gothic" w:cs="MS Gothic" w:hint="eastAsia"/>
-        </w:rPr>
-        <w:t>├</w:t>
-      </w:r>
-      <w:r>
-        <w:rPr>
-          <w:rFonts w:ascii="Aptos" w:hAnsi="Aptos" w:cs="Aptos"/>
-        </w:rPr>
-        <w:t>──</w:t>
-      </w:r>
-      <w:r>
-        <w:t xml:space="preserve"> users.html</w:t>
-      </w:r>
-    </w:p>
-    <w:p>
-      <w:r>
-        <w:t>│   └── reports.html</w:t>
-      </w:r>
-    </w:p>
-    <w:p>
-      <w:r>
-        <w:rPr>
-          <w:rFonts w:ascii="MS Gothic" w:eastAsia="MS Gothic" w:hAnsi="MS Gothic" w:cs="MS Gothic" w:hint="eastAsia"/>
-        </w:rPr>
-        <w:t>├</w:t>
-      </w:r>
-      <w:r>
-        <w:rPr>
-          <w:rFonts w:ascii="Aptos" w:hAnsi="Aptos" w:cs="Aptos"/>
-        </w:rPr>
-        <w:t>──</w:t>
-      </w:r>
-      <w:r>
-        <w:t xml:space="preserve"> static/</w:t>
-      </w:r>
-    </w:p>
-    <w:p>
-      <w:r>
-        <w:t>│   └── (CSS, JS, images will go here)</w:t>
-      </w:r>
-    </w:p>
-    <w:p>
-      <w:r>
-        <w:t>└── docs/</w:t>
-      </w:r>
-    </w:p>
-    <w:p>
-      <w:r>
-        <w:t xml:space="preserve">    └── setup_guide.md</w:t>
-      </w:r>
-    </w:p>
-    <w:p>
-      <w:pPr>
-        <w:rPr>
-          <w:b/>
-          <w:bCs/>
-        </w:rPr>
-      </w:pPr>
-      <w:r>
-        <w:rPr>
-          <w:b/>
-          <w:bCs/>
-        </w:rPr>
-        <w:t>Step 4: Create HTML Templates</w:t>
-      </w:r>
-    </w:p>
-    <w:p>
-      <w:r>
-        <w:t>Create the </w:t>
-      </w:r>
-      <w:r>
-        <w:rPr>
-          <w:b/>
-          <w:bCs/>
-        </w:rPr>
-        <w:t>templates</w:t>
-      </w:r>
-      <w:r>
-        <w:t> folder and add all HTML files as shown in the previous response.</w:t>
-      </w:r>
-    </w:p>
-    <w:p>
-      <w:pPr>
-        <w:rPr>
-          <w:b/>
-          <w:bCs/>
-        </w:rPr>
-      </w:pPr>
-      <w:r>
-        <w:rPr>
-          <w:b/>
-          <w:bCs/>
-        </w:rPr>
-        <w:t>Step 5: Create Setup Configuration</w:t>
-      </w:r>
-    </w:p>
-    <w:p>
-      <w:r>
-        <w:lastRenderedPageBreak/>
-        <w:t>Create </w:t>
-      </w:r>
-      <w:r>
-        <w:rPr>
-          <w:b/>
-          <w:bCs/>
-        </w:rPr>
-        <w:t>setup.py</w:t>
-      </w:r>
-      <w:r>
-        <w:t> with the content from the previous response.</w:t>
-      </w:r>
-    </w:p>
-    <w:p>
-      <w:pPr>
-        <w:rPr>
-          <w:b/>
-          <w:bCs/>
-        </w:rPr>
-      </w:pPr>
-      <w:r>
-        <w:rPr>
-          <w:b/>
-          <w:bCs/>
-        </w:rPr>
-        <w:t>Step 6: Create Documentation</w:t>
-      </w:r>
-    </w:p>
-    <w:p>
-      <w:r>
-        <w:t>Create </w:t>
-      </w:r>
-      <w:r>
-        <w:rPr>
-          <w:b/>
-          <w:bCs/>
-        </w:rPr>
-        <w:t>docs/setup_guide.md</w:t>
-      </w:r>
-      <w:r>
-        <w:t> with this document's content.</w:t>
-      </w:r>
-    </w:p>
-    <w:p>
-      <w:pPr>
-        <w:rPr>
-          <w:b/>
-          <w:bCs/>
-        </w:rPr>
-      </w:pPr>
-      <w:r>
-        <w:rPr>
-          <w:b/>
-          <w:bCs/>
-        </w:rPr>
-        <w:t>Step 7: Test the Application</w:t>
-      </w:r>
-    </w:p>
-    <w:p>
-      <w:r>
-        <w:t># Run the application</w:t>
-      </w:r>
-    </w:p>
-    <w:p>
-      <w:r>
-        <w:t>python cybersecurity_platform.py</w:t>
-      </w:r>
-    </w:p>
-    <w:p>
-      <w:pPr>
-        <w:rPr>
-          <w:b/>
-          <w:bCs/>
-        </w:rPr>
-      </w:pPr>
-      <w:r>
-        <w:rPr>
-          <w:b/>
-          <w:bCs/>
-        </w:rPr>
-        <w:t>Step 8: Access the Platform</w:t>
-      </w:r>
-    </w:p>
-    <w:p>
-      <w:r>
-        <w:t>Open your browser and go to </w:t>
-      </w:r>
-      <w:r>
-        <w:rPr>
-          <w:b/>
-          <w:bCs/>
-        </w:rPr>
-        <w:t>http://localhost:5000</w:t>
-      </w:r>
-    </w:p>
-    <w:p>
-      <w:pPr>
-        <w:rPr>
-          <w:b/>
-          <w:bCs/>
-        </w:rPr>
-      </w:pPr>
-      <w:r>
-        <w:rPr>
-          <w:b/>
-          <w:bCs/>
-        </w:rPr>
-        <w:t>Step 9: Package the Application</w:t>
-      </w:r>
-    </w:p>
-    <w:p>
-      <w:r>
-        <w:t># Install build tools</w:t>
-      </w:r>
-    </w:p>
-    <w:p>
-      <w:r>
-        <w:t>pip install build</w:t>
-      </w:r>
-    </w:p>
-    <w:p/>
-    <w:p>
-      <w:r>
-        <w:t># Create distribution package</w:t>
-      </w:r>
-    </w:p>
-    <w:p>
-      <w:r>
-        <w:t>python -m build</w:t>
-      </w:r>
-    </w:p>
-    <w:p>
-      <w:pPr>
-        <w:rPr>
-          <w:b/>
-          <w:bCs/>
-        </w:rPr>
-      </w:pPr>
-      <w:r>
-        <w:rPr>
-          <w:b/>
-          <w:bCs/>
-        </w:rPr>
-        <w:t>Detailed Documentation</w:t>
-      </w:r>
-    </w:p>
-    <w:p>
-      <w:pPr>
-        <w:rPr>
-          <w:b/>
-          <w:bCs/>
-        </w:rPr>
-      </w:pPr>
-      <w:r>
-        <w:rPr>
-          <w:b/>
-          <w:bCs/>
-        </w:rPr>
-        <w:t>Project Structure Explanation</w:t>
+        <w:t>You are aiming to build a comprehensive, self-hosted cybersecurity training platform inspired by KnowBe4, with multi-tenancy (each installation is separate), licensing, demo mode, super admin and admin roles, and flexible feature enablement.</w:t>
+      </w:r>
+    </w:p>
+    <w:p>
+      <w:pPr>
+        <w:rPr>
+          <w:b/>
+          <w:bCs/>
+        </w:rPr>
+      </w:pPr>
+      <w:r>
+        <w:rPr>
+          <w:b/>
+          <w:bCs/>
+        </w:rPr>
+        <w:t>This is a significant project. Here’s how I’ll help you proceed:</w:t>
       </w:r>
     </w:p>
     <w:p>
       <w:pPr>
         <w:numPr>
           <w:ilvl w:val="0"/>
-          <w:numId w:val="1"/>
+          <w:numId w:val="8"/>
         </w:numPr>
-      </w:pPr>
-      <w:r>
-        <w:rPr>
-          <w:b/>
-          <w:bCs/>
-        </w:rPr>
-        <w:t>cybersecurity_platform.py</w:t>
-      </w:r>
-      <w:r>
-        <w:t>: Main application file with Flask routes and database logic</w:t>
+        <w:rPr>
+          <w:b/>
+          <w:bCs/>
+        </w:rPr>
+      </w:pPr>
+      <w:r>
+        <w:rPr>
+          <w:b/>
+          <w:bCs/>
+        </w:rPr>
+        <w:t>Project Structure Proposal</w:t>
       </w:r>
     </w:p>
     <w:p>
       <w:pPr>
         <w:numPr>
           <w:ilvl w:val="0"/>
-          <w:numId w:val="1"/>
+          <w:numId w:val="8"/>
         </w:numPr>
-      </w:pPr>
-      <w:r>
-        <w:rPr>
-          <w:b/>
-          <w:bCs/>
-        </w:rPr>
-        <w:t>templates/</w:t>
-      </w:r>
-      <w:r>
-        <w:t>: HTML files for the web interface</w:t>
+        <w:rPr>
+          <w:b/>
+          <w:bCs/>
+        </w:rPr>
+      </w:pPr>
+      <w:r>
+        <w:rPr>
+          <w:b/>
+          <w:bCs/>
+        </w:rPr>
+        <w:t>Key Feature Breakdown</w:t>
       </w:r>
     </w:p>
     <w:p>
       <w:pPr>
         <w:numPr>
           <w:ilvl w:val="0"/>
-          <w:numId w:val="1"/>
+          <w:numId w:val="8"/>
         </w:numPr>
-      </w:pPr>
-      <w:r>
-        <w:rPr>
-          <w:b/>
-          <w:bCs/>
-        </w:rPr>
-        <w:t>static/</w:t>
-      </w:r>
-      <w:r>
-        <w:t>: CSS, JavaScript, and image files</w:t>
+        <w:rPr>
+          <w:b/>
+          <w:bCs/>
+        </w:rPr>
+      </w:pPr>
+      <w:r>
+        <w:rPr>
+          <w:b/>
+          <w:bCs/>
+        </w:rPr>
+        <w:t>Stepwise Implementation Plan</w:t>
       </w:r>
     </w:p>
     <w:p>
       <w:pPr>
         <w:numPr>
           <w:ilvl w:val="0"/>
-          <w:numId w:val="1"/>
+          <w:numId w:val="8"/>
         </w:numPr>
-      </w:pPr>
-      <w:r>
-        <w:rPr>
-          <w:b/>
-          <w:bCs/>
-        </w:rPr>
-        <w:t>setup.py</w:t>
-      </w:r>
-      <w:r>
-        <w:t>: Configuration for packaging the application</w:t>
+        <w:rPr>
+          <w:b/>
+          <w:bCs/>
+        </w:rPr>
+      </w:pPr>
+      <w:r>
+        <w:rPr>
+          <w:b/>
+          <w:bCs/>
+        </w:rPr>
+        <w:t>Example Skeleton Implementation</w:t>
       </w:r>
     </w:p>
     <w:p>
       <w:pPr>
         <w:numPr>
           <w:ilvl w:val="0"/>
-          <w:numId w:val="1"/>
+          <w:numId w:val="8"/>
         </w:numPr>
-      </w:pPr>
-      <w:r>
-        <w:rPr>
-          <w:b/>
-          <w:bCs/>
-        </w:rPr>
-        <w:t>requirements.txt</w:t>
-      </w:r>
-      <w:r>
-        <w:t>: List of Python dependencies</w:t>
+        <w:rPr>
+          <w:b/>
+          <w:bCs/>
+        </w:rPr>
+      </w:pPr>
+      <w:r>
+        <w:rPr>
+          <w:b/>
+          <w:bCs/>
+        </w:rPr>
+        <w:t>Documentation Approach</w:t>
       </w:r>
     </w:p>
     <w:p>
       <w:pPr>
         <w:numPr>
           <w:ilvl w:val="0"/>
-          <w:numId w:val="1"/>
+          <w:numId w:val="8"/>
         </w:numPr>
-      </w:pPr>
-      <w:r>
-        <w:rPr>
-          <w:b/>
-          <w:bCs/>
-        </w:rPr>
-        <w:t>docs/</w:t>
-      </w:r>
-      <w:r>
-        <w:t>: Documentation files</w:t>
-      </w:r>
-    </w:p>
-    <w:p>
-      <w:pPr>
-        <w:rPr>
-          <w:b/>
-          <w:bCs/>
-        </w:rPr>
-      </w:pPr>
-      <w:r>
-        <w:rPr>
-          <w:b/>
-          <w:bCs/>
-        </w:rPr>
-        <w:t>Database Schema</w:t>
-      </w:r>
-    </w:p>
-    <w:p>
-      <w:r>
-        <w:t>The application uses SQLite with these tables:</w:t>
+        <w:rPr>
+          <w:b/>
+          <w:bCs/>
+        </w:rPr>
+      </w:pPr>
+      <w:r>
+        <w:rPr>
+          <w:b/>
+          <w:bCs/>
+        </w:rPr>
+        <w:t>How to Continue &amp; Expand</w:t>
+      </w:r>
+    </w:p>
+    <w:p>
+      <w:pPr>
+        <w:rPr>
+          <w:b/>
+          <w:bCs/>
+        </w:rPr>
+      </w:pPr>
+      <w:r>
+        <w:rPr>
+          <w:b/>
+          <w:bCs/>
+        </w:rPr>
+        <w:pict w14:anchorId="13FC38BF">
+          <v:rect id="_x0000_i1061" style="width:0;height:3pt" o:hralign="center" o:hrstd="t" o:hr="t" fillcolor="#a0a0a0" stroked="f"/>
+        </w:pict>
+      </w:r>
+    </w:p>
+    <w:p>
+      <w:pPr>
+        <w:rPr>
+          <w:b/>
+          <w:bCs/>
+        </w:rPr>
+      </w:pPr>
+      <w:r>
+        <w:rPr>
+          <w:b/>
+          <w:bCs/>
+        </w:rPr>
+        <w:t>1. Project Structure Proposal</w:t>
+      </w:r>
+    </w:p>
+    <w:p>
+      <w:pPr>
+        <w:rPr>
+          <w:b/>
+          <w:bCs/>
+        </w:rPr>
+      </w:pPr>
+      <w:r>
+        <w:rPr>
+          <w:b/>
+          <w:bCs/>
+        </w:rPr>
+        <w:t>Code</w:t>
+      </w:r>
+    </w:p>
+    <w:p>
+      <w:pPr>
+        <w:rPr>
+          <w:b/>
+          <w:bCs/>
+        </w:rPr>
+      </w:pPr>
+      <w:r>
+        <w:rPr>
+          <w:b/>
+          <w:bCs/>
+        </w:rPr>
+        <w:t>cybersecurity-training-platform/</w:t>
+      </w:r>
+    </w:p>
+    <w:p>
+      <w:pPr>
+        <w:rPr>
+          <w:b/>
+          <w:bCs/>
+        </w:rPr>
+      </w:pPr>
+      <w:r>
+        <w:rPr>
+          <w:b/>
+          <w:bCs/>
+        </w:rPr>
+        <w:t>│</w:t>
+      </w:r>
+    </w:p>
+    <w:p>
+      <w:pPr>
+        <w:rPr>
+          <w:b/>
+          <w:bCs/>
+        </w:rPr>
+      </w:pPr>
+      <w:r>
+        <w:rPr>
+          <w:rFonts w:ascii="MS Gothic" w:eastAsia="MS Gothic" w:hAnsi="MS Gothic" w:cs="MS Gothic" w:hint="eastAsia"/>
+          <w:b/>
+          <w:bCs/>
+        </w:rPr>
+        <w:t>├</w:t>
+      </w:r>
+      <w:r>
+        <w:rPr>
+          <w:rFonts w:ascii="Aptos" w:hAnsi="Aptos" w:cs="Aptos"/>
+          <w:b/>
+          <w:bCs/>
+        </w:rPr>
+        <w:t>──</w:t>
+      </w:r>
+      <w:r>
+        <w:rPr>
+          <w:b/>
+          <w:bCs/>
+        </w:rPr>
+        <w:t xml:space="preserve"> app/</w:t>
+      </w:r>
+    </w:p>
+    <w:p>
+      <w:pPr>
+        <w:rPr>
+          <w:b/>
+          <w:bCs/>
+        </w:rPr>
+      </w:pPr>
+      <w:r>
+        <w:rPr>
+          <w:b/>
+          <w:bCs/>
+        </w:rPr>
+        <w:t xml:space="preserve">│   </w:t>
+      </w:r>
+      <w:r>
+        <w:rPr>
+          <w:rFonts w:ascii="MS Gothic" w:eastAsia="MS Gothic" w:hAnsi="MS Gothic" w:cs="MS Gothic" w:hint="eastAsia"/>
+          <w:b/>
+          <w:bCs/>
+        </w:rPr>
+        <w:t>├</w:t>
+      </w:r>
+      <w:r>
+        <w:rPr>
+          <w:rFonts w:ascii="Aptos" w:hAnsi="Aptos" w:cs="Aptos"/>
+          <w:b/>
+          <w:bCs/>
+        </w:rPr>
+        <w:t>──</w:t>
+      </w:r>
+      <w:r>
+        <w:rPr>
+          <w:b/>
+          <w:bCs/>
+        </w:rPr>
+        <w:t xml:space="preserve"> __init__.py</w:t>
+      </w:r>
+    </w:p>
+    <w:p>
+      <w:pPr>
+        <w:rPr>
+          <w:b/>
+          <w:bCs/>
+        </w:rPr>
+      </w:pPr>
+      <w:r>
+        <w:rPr>
+          <w:b/>
+          <w:bCs/>
+        </w:rPr>
+        <w:t xml:space="preserve">│   </w:t>
+      </w:r>
+      <w:r>
+        <w:rPr>
+          <w:rFonts w:ascii="MS Gothic" w:eastAsia="MS Gothic" w:hAnsi="MS Gothic" w:cs="MS Gothic" w:hint="eastAsia"/>
+          <w:b/>
+          <w:bCs/>
+        </w:rPr>
+        <w:t>├</w:t>
+      </w:r>
+      <w:r>
+        <w:rPr>
+          <w:rFonts w:ascii="Aptos" w:hAnsi="Aptos" w:cs="Aptos"/>
+          <w:b/>
+          <w:bCs/>
+        </w:rPr>
+        <w:t>──</w:t>
+      </w:r>
+      <w:r>
+        <w:rPr>
+          <w:b/>
+          <w:bCs/>
+        </w:rPr>
+        <w:t xml:space="preserve"> models.py</w:t>
+      </w:r>
+    </w:p>
+    <w:p>
+      <w:pPr>
+        <w:rPr>
+          <w:b/>
+          <w:bCs/>
+        </w:rPr>
+      </w:pPr>
+      <w:r>
+        <w:rPr>
+          <w:b/>
+          <w:bCs/>
+        </w:rPr>
+        <w:t xml:space="preserve">│   </w:t>
+      </w:r>
+      <w:r>
+        <w:rPr>
+          <w:rFonts w:ascii="MS Gothic" w:eastAsia="MS Gothic" w:hAnsi="MS Gothic" w:cs="MS Gothic" w:hint="eastAsia"/>
+          <w:b/>
+          <w:bCs/>
+        </w:rPr>
+        <w:t>├</w:t>
+      </w:r>
+      <w:r>
+        <w:rPr>
+          <w:rFonts w:ascii="Aptos" w:hAnsi="Aptos" w:cs="Aptos"/>
+          <w:b/>
+          <w:bCs/>
+        </w:rPr>
+        <w:t>──</w:t>
+      </w:r>
+      <w:r>
+        <w:rPr>
+          <w:b/>
+          <w:bCs/>
+        </w:rPr>
+        <w:t xml:space="preserve"> routes/</w:t>
+      </w:r>
+    </w:p>
+    <w:p>
+      <w:pPr>
+        <w:rPr>
+          <w:b/>
+          <w:bCs/>
+        </w:rPr>
+      </w:pPr>
+      <w:r>
+        <w:rPr>
+          <w:b/>
+          <w:bCs/>
+        </w:rPr>
+        <w:t xml:space="preserve">│   │   </w:t>
+      </w:r>
+      <w:r>
+        <w:rPr>
+          <w:rFonts w:ascii="MS Gothic" w:eastAsia="MS Gothic" w:hAnsi="MS Gothic" w:cs="MS Gothic" w:hint="eastAsia"/>
+          <w:b/>
+          <w:bCs/>
+        </w:rPr>
+        <w:t>├</w:t>
+      </w:r>
+      <w:r>
+        <w:rPr>
+          <w:rFonts w:ascii="Aptos" w:hAnsi="Aptos" w:cs="Aptos"/>
+          <w:b/>
+          <w:bCs/>
+        </w:rPr>
+        <w:t>──</w:t>
+      </w:r>
+      <w:r>
+        <w:rPr>
+          <w:b/>
+          <w:bCs/>
+        </w:rPr>
+        <w:t xml:space="preserve"> auth.py</w:t>
+      </w:r>
+    </w:p>
+    <w:p>
+      <w:pPr>
+        <w:rPr>
+          <w:b/>
+          <w:bCs/>
+        </w:rPr>
+      </w:pPr>
+      <w:r>
+        <w:rPr>
+          <w:b/>
+          <w:bCs/>
+        </w:rPr>
+        <w:t xml:space="preserve">│   │   </w:t>
+      </w:r>
+      <w:r>
+        <w:rPr>
+          <w:rFonts w:ascii="MS Gothic" w:eastAsia="MS Gothic" w:hAnsi="MS Gothic" w:cs="MS Gothic" w:hint="eastAsia"/>
+          <w:b/>
+          <w:bCs/>
+        </w:rPr>
+        <w:t>├</w:t>
+      </w:r>
+      <w:r>
+        <w:rPr>
+          <w:rFonts w:ascii="Aptos" w:hAnsi="Aptos" w:cs="Aptos"/>
+          <w:b/>
+          <w:bCs/>
+        </w:rPr>
+        <w:t>──</w:t>
+      </w:r>
+      <w:r>
+        <w:rPr>
+          <w:b/>
+          <w:bCs/>
+        </w:rPr>
+        <w:t xml:space="preserve"> admin.py</w:t>
+      </w:r>
+    </w:p>
+    <w:p>
+      <w:pPr>
+        <w:rPr>
+          <w:b/>
+          <w:bCs/>
+        </w:rPr>
+      </w:pPr>
+      <w:r>
+        <w:rPr>
+          <w:b/>
+          <w:bCs/>
+        </w:rPr>
+        <w:t xml:space="preserve">│   │   </w:t>
+      </w:r>
+      <w:r>
+        <w:rPr>
+          <w:rFonts w:ascii="MS Gothic" w:eastAsia="MS Gothic" w:hAnsi="MS Gothic" w:cs="MS Gothic" w:hint="eastAsia"/>
+          <w:b/>
+          <w:bCs/>
+        </w:rPr>
+        <w:t>├</w:t>
+      </w:r>
+      <w:r>
+        <w:rPr>
+          <w:rFonts w:ascii="Aptos" w:hAnsi="Aptos" w:cs="Aptos"/>
+          <w:b/>
+          <w:bCs/>
+        </w:rPr>
+        <w:t>──</w:t>
+      </w:r>
+      <w:r>
+        <w:rPr>
+          <w:b/>
+          <w:bCs/>
+        </w:rPr>
+        <w:t xml:space="preserve"> superadmin.py</w:t>
+      </w:r>
+    </w:p>
+    <w:p>
+      <w:pPr>
+        <w:rPr>
+          <w:b/>
+          <w:bCs/>
+        </w:rPr>
+      </w:pPr>
+      <w:r>
+        <w:rPr>
+          <w:b/>
+          <w:bCs/>
+        </w:rPr>
+        <w:t>│   │   └── training.py</w:t>
+      </w:r>
+    </w:p>
+    <w:p>
+      <w:pPr>
+        <w:rPr>
+          <w:b/>
+          <w:bCs/>
+        </w:rPr>
+      </w:pPr>
+      <w:r>
+        <w:rPr>
+          <w:b/>
+          <w:bCs/>
+        </w:rPr>
+        <w:t xml:space="preserve">│   </w:t>
+      </w:r>
+      <w:r>
+        <w:rPr>
+          <w:rFonts w:ascii="MS Gothic" w:eastAsia="MS Gothic" w:hAnsi="MS Gothic" w:cs="MS Gothic" w:hint="eastAsia"/>
+          <w:b/>
+          <w:bCs/>
+        </w:rPr>
+        <w:t>├</w:t>
+      </w:r>
+      <w:r>
+        <w:rPr>
+          <w:rFonts w:ascii="Aptos" w:hAnsi="Aptos" w:cs="Aptos"/>
+          <w:b/>
+          <w:bCs/>
+        </w:rPr>
+        <w:t>──</w:t>
+      </w:r>
+      <w:r>
+        <w:rPr>
+          <w:b/>
+          <w:bCs/>
+        </w:rPr>
+        <w:t xml:space="preserve"> templates/</w:t>
+      </w:r>
+    </w:p>
+    <w:p>
+      <w:pPr>
+        <w:rPr>
+          <w:b/>
+          <w:bCs/>
+        </w:rPr>
+      </w:pPr>
+      <w:r>
+        <w:rPr>
+          <w:b/>
+          <w:bCs/>
+        </w:rPr>
+        <w:t xml:space="preserve">│   </w:t>
+      </w:r>
+      <w:r>
+        <w:rPr>
+          <w:rFonts w:ascii="MS Gothic" w:eastAsia="MS Gothic" w:hAnsi="MS Gothic" w:cs="MS Gothic" w:hint="eastAsia"/>
+          <w:b/>
+          <w:bCs/>
+        </w:rPr>
+        <w:t>├</w:t>
+      </w:r>
+      <w:r>
+        <w:rPr>
+          <w:rFonts w:ascii="Aptos" w:hAnsi="Aptos" w:cs="Aptos"/>
+          <w:b/>
+          <w:bCs/>
+        </w:rPr>
+        <w:t>──</w:t>
+      </w:r>
+      <w:r>
+        <w:rPr>
+          <w:b/>
+          <w:bCs/>
+        </w:rPr>
+        <w:t xml:space="preserve"> static/</w:t>
+      </w:r>
+    </w:p>
+    <w:p>
+      <w:pPr>
+        <w:rPr>
+          <w:b/>
+          <w:bCs/>
+        </w:rPr>
+      </w:pPr>
+      <w:r>
+        <w:rPr>
+          <w:b/>
+          <w:bCs/>
+        </w:rPr>
+        <w:t xml:space="preserve">│   </w:t>
+      </w:r>
+      <w:r>
+        <w:rPr>
+          <w:rFonts w:ascii="MS Gothic" w:eastAsia="MS Gothic" w:hAnsi="MS Gothic" w:cs="MS Gothic" w:hint="eastAsia"/>
+          <w:b/>
+          <w:bCs/>
+        </w:rPr>
+        <w:t>├</w:t>
+      </w:r>
+      <w:r>
+        <w:rPr>
+          <w:rFonts w:ascii="Aptos" w:hAnsi="Aptos" w:cs="Aptos"/>
+          <w:b/>
+          <w:bCs/>
+        </w:rPr>
+        <w:t>──</w:t>
+      </w:r>
+      <w:r>
+        <w:rPr>
+          <w:b/>
+          <w:bCs/>
+        </w:rPr>
+        <w:t xml:space="preserve"> utils.py</w:t>
+      </w:r>
+    </w:p>
+    <w:p>
+      <w:pPr>
+        <w:rPr>
+          <w:b/>
+          <w:bCs/>
+        </w:rPr>
+      </w:pPr>
+      <w:r>
+        <w:rPr>
+          <w:b/>
+          <w:bCs/>
+        </w:rPr>
+        <w:t>│   └── config.py</w:t>
+      </w:r>
+    </w:p>
+    <w:p>
+      <w:pPr>
+        <w:rPr>
+          <w:b/>
+          <w:bCs/>
+        </w:rPr>
+      </w:pPr>
+      <w:r>
+        <w:rPr>
+          <w:b/>
+          <w:bCs/>
+        </w:rPr>
+        <w:lastRenderedPageBreak/>
+        <w:t>│</w:t>
+      </w:r>
+    </w:p>
+    <w:p>
+      <w:pPr>
+        <w:rPr>
+          <w:b/>
+          <w:bCs/>
+        </w:rPr>
+      </w:pPr>
+      <w:r>
+        <w:rPr>
+          <w:rFonts w:ascii="MS Gothic" w:eastAsia="MS Gothic" w:hAnsi="MS Gothic" w:cs="MS Gothic" w:hint="eastAsia"/>
+          <w:b/>
+          <w:bCs/>
+        </w:rPr>
+        <w:t>├</w:t>
+      </w:r>
+      <w:r>
+        <w:rPr>
+          <w:rFonts w:ascii="Aptos" w:hAnsi="Aptos" w:cs="Aptos"/>
+          <w:b/>
+          <w:bCs/>
+        </w:rPr>
+        <w:t>──</w:t>
+      </w:r>
+      <w:r>
+        <w:rPr>
+          <w:b/>
+          <w:bCs/>
+        </w:rPr>
+        <w:t xml:space="preserve"> migrations/</w:t>
+      </w:r>
+    </w:p>
+    <w:p>
+      <w:pPr>
+        <w:rPr>
+          <w:b/>
+          <w:bCs/>
+        </w:rPr>
+      </w:pPr>
+      <w:r>
+        <w:rPr>
+          <w:b/>
+          <w:bCs/>
+        </w:rPr>
+        <w:t>│</w:t>
+      </w:r>
+    </w:p>
+    <w:p>
+      <w:pPr>
+        <w:rPr>
+          <w:b/>
+          <w:bCs/>
+        </w:rPr>
+      </w:pPr>
+      <w:r>
+        <w:rPr>
+          <w:rFonts w:ascii="MS Gothic" w:eastAsia="MS Gothic" w:hAnsi="MS Gothic" w:cs="MS Gothic" w:hint="eastAsia"/>
+          <w:b/>
+          <w:bCs/>
+        </w:rPr>
+        <w:t>├</w:t>
+      </w:r>
+      <w:r>
+        <w:rPr>
+          <w:rFonts w:ascii="Aptos" w:hAnsi="Aptos" w:cs="Aptos"/>
+          <w:b/>
+          <w:bCs/>
+        </w:rPr>
+        <w:t>──</w:t>
+      </w:r>
+      <w:r>
+        <w:rPr>
+          <w:b/>
+          <w:bCs/>
+        </w:rPr>
+        <w:t xml:space="preserve"> tests/</w:t>
+      </w:r>
+    </w:p>
+    <w:p>
+      <w:pPr>
+        <w:rPr>
+          <w:b/>
+          <w:bCs/>
+        </w:rPr>
+      </w:pPr>
+      <w:r>
+        <w:rPr>
+          <w:b/>
+          <w:bCs/>
+        </w:rPr>
+        <w:t>│</w:t>
+      </w:r>
+    </w:p>
+    <w:p>
+      <w:pPr>
+        <w:rPr>
+          <w:b/>
+          <w:bCs/>
+        </w:rPr>
+      </w:pPr>
+      <w:r>
+        <w:rPr>
+          <w:rFonts w:ascii="MS Gothic" w:eastAsia="MS Gothic" w:hAnsi="MS Gothic" w:cs="MS Gothic" w:hint="eastAsia"/>
+          <w:b/>
+          <w:bCs/>
+        </w:rPr>
+        <w:t>├</w:t>
+      </w:r>
+      <w:r>
+        <w:rPr>
+          <w:rFonts w:ascii="Aptos" w:hAnsi="Aptos" w:cs="Aptos"/>
+          <w:b/>
+          <w:bCs/>
+        </w:rPr>
+        <w:t>──</w:t>
+      </w:r>
+      <w:r>
+        <w:rPr>
+          <w:b/>
+          <w:bCs/>
+        </w:rPr>
+        <w:t xml:space="preserve"> install/</w:t>
+      </w:r>
+    </w:p>
+    <w:p>
+      <w:pPr>
+        <w:rPr>
+          <w:b/>
+          <w:bCs/>
+        </w:rPr>
+      </w:pPr>
+      <w:r>
+        <w:rPr>
+          <w:b/>
+          <w:bCs/>
+        </w:rPr>
+        <w:t>│   └── setup.py</w:t>
+      </w:r>
+    </w:p>
+    <w:p>
+      <w:pPr>
+        <w:rPr>
+          <w:b/>
+          <w:bCs/>
+        </w:rPr>
+      </w:pPr>
+      <w:r>
+        <w:rPr>
+          <w:b/>
+          <w:bCs/>
+        </w:rPr>
+        <w:t>│</w:t>
+      </w:r>
+    </w:p>
+    <w:p>
+      <w:pPr>
+        <w:rPr>
+          <w:b/>
+          <w:bCs/>
+        </w:rPr>
+      </w:pPr>
+      <w:r>
+        <w:rPr>
+          <w:rFonts w:ascii="MS Gothic" w:eastAsia="MS Gothic" w:hAnsi="MS Gothic" w:cs="MS Gothic" w:hint="eastAsia"/>
+          <w:b/>
+          <w:bCs/>
+        </w:rPr>
+        <w:t>├</w:t>
+      </w:r>
+      <w:r>
+        <w:rPr>
+          <w:rFonts w:ascii="Aptos" w:hAnsi="Aptos" w:cs="Aptos"/>
+          <w:b/>
+          <w:bCs/>
+        </w:rPr>
+        <w:t>──</w:t>
+      </w:r>
+      <w:r>
+        <w:rPr>
+          <w:b/>
+          <w:bCs/>
+        </w:rPr>
+        <w:t xml:space="preserve"> requirements.txt</w:t>
+      </w:r>
+    </w:p>
+    <w:p>
+      <w:pPr>
+        <w:rPr>
+          <w:b/>
+          <w:bCs/>
+        </w:rPr>
+      </w:pPr>
+      <w:r>
+        <w:rPr>
+          <w:rFonts w:ascii="MS Gothic" w:eastAsia="MS Gothic" w:hAnsi="MS Gothic" w:cs="MS Gothic" w:hint="eastAsia"/>
+          <w:b/>
+          <w:bCs/>
+        </w:rPr>
+        <w:t>├</w:t>
+      </w:r>
+      <w:r>
+        <w:rPr>
+          <w:rFonts w:ascii="Aptos" w:hAnsi="Aptos" w:cs="Aptos"/>
+          <w:b/>
+          <w:bCs/>
+        </w:rPr>
+        <w:t>──</w:t>
+      </w:r>
+      <w:r>
+        <w:rPr>
+          <w:b/>
+          <w:bCs/>
+        </w:rPr>
+        <w:t xml:space="preserve"> README.md</w:t>
+      </w:r>
+    </w:p>
+    <w:p>
+      <w:pPr>
+        <w:rPr>
+          <w:b/>
+          <w:bCs/>
+        </w:rPr>
+      </w:pPr>
+      <w:r>
+        <w:rPr>
+          <w:b/>
+          <w:bCs/>
+        </w:rPr>
+        <w:t>└── run.py</w:t>
+      </w:r>
+    </w:p>
+    <w:p>
+      <w:pPr>
+        <w:rPr>
+          <w:b/>
+          <w:bCs/>
+        </w:rPr>
+      </w:pPr>
+      <w:r>
+        <w:rPr>
+          <w:b/>
+          <w:bCs/>
+        </w:rPr>
+        <w:pict w14:anchorId="4E19AD56">
+          <v:rect id="_x0000_i1062" style="width:0;height:3pt" o:hralign="center" o:hrstd="t" o:hr="t" fillcolor="#a0a0a0" stroked="f"/>
+        </w:pict>
+      </w:r>
+    </w:p>
+    <w:p>
+      <w:pPr>
+        <w:rPr>
+          <w:b/>
+          <w:bCs/>
+        </w:rPr>
+      </w:pPr>
+      <w:r>
+        <w:rPr>
+          <w:b/>
+          <w:bCs/>
+        </w:rPr>
+        <w:t>2. Key Feature Breakdown</w:t>
       </w:r>
     </w:p>
     <w:p>
       <w:pPr>
         <w:numPr>
           <w:ilvl w:val="0"/>
-          <w:numId w:val="2"/>
+          <w:numId w:val="9"/>
         </w:numPr>
-      </w:pPr>
-      <w:r>
-        <w:rPr>
-          <w:b/>
-          <w:bCs/>
-        </w:rPr>
-        <w:t>modules</w:t>
-      </w:r>
-      <w:r>
-        <w:t>: Training modules information</w:t>
+        <w:rPr>
+          <w:b/>
+          <w:bCs/>
+        </w:rPr>
+      </w:pPr>
+      <w:r>
+        <w:rPr>
+          <w:b/>
+          <w:bCs/>
+        </w:rPr>
+        <w:t>Modular Training Management (CRUD for modules, assignments)</w:t>
       </w:r>
     </w:p>
     <w:p>
       <w:pPr>
         <w:numPr>
           <w:ilvl w:val="0"/>
-          <w:numId w:val="2"/>
+          <w:numId w:val="9"/>
         </w:numPr>
-      </w:pPr>
-      <w:r>
-        <w:rPr>
-          <w:b/>
-          <w:bCs/>
-        </w:rPr>
-        <w:t>users</w:t>
-      </w:r>
-      <w:r>
-        <w:t>: User accounts and risk levels</w:t>
+        <w:rPr>
+          <w:b/>
+          <w:bCs/>
+        </w:rPr>
+      </w:pPr>
+      <w:r>
+        <w:rPr>
+          <w:b/>
+          <w:bCs/>
+        </w:rPr>
+        <w:t>User Progress Tracking (per user, per module)</w:t>
       </w:r>
     </w:p>
     <w:p>
       <w:pPr>
         <w:numPr>
           <w:ilvl w:val="0"/>
-          <w:numId w:val="2"/>
+          <w:numId w:val="9"/>
         </w:numPr>
-      </w:pPr>
-      <w:proofErr w:type="spellStart"/>
-      <w:r>
-        <w:rPr>
-          <w:b/>
-          <w:bCs/>
-        </w:rPr>
-        <w:t>user_progress</w:t>
-      </w:r>
-      <w:proofErr w:type="spellEnd"/>
-      <w:r>
-        <w:t>: User training completion status</w:t>
+        <w:rPr>
+          <w:b/>
+          <w:bCs/>
+        </w:rPr>
+      </w:pPr>
+      <w:r>
+        <w:rPr>
+          <w:b/>
+          <w:bCs/>
+        </w:rPr>
+        <w:t>Security Reporting (CSV/PDF export, dashboard)</w:t>
       </w:r>
     </w:p>
     <w:p>
       <w:pPr>
         <w:numPr>
           <w:ilvl w:val="0"/>
-          <w:numId w:val="2"/>
+          <w:numId w:val="9"/>
         </w:numPr>
-      </w:pPr>
-      <w:r>
-        <w:rPr>
-          <w:b/>
-          <w:bCs/>
-        </w:rPr>
-        <w:lastRenderedPageBreak/>
-        <w:t>reports</w:t>
-      </w:r>
-      <w:r>
-        <w:t>: Generated security reports</w:t>
-      </w:r>
-    </w:p>
-    <w:p>
-      <w:pPr>
-        <w:rPr>
-          <w:b/>
-          <w:bCs/>
-        </w:rPr>
-      </w:pPr>
-      <w:r>
-        <w:rPr>
-          <w:b/>
-          <w:bCs/>
-        </w:rPr>
-        <w:t>API Endpoints</w:t>
+        <w:rPr>
+          <w:b/>
+          <w:bCs/>
+        </w:rPr>
+      </w:pPr>
+      <w:r>
+        <w:rPr>
+          <w:b/>
+          <w:bCs/>
+        </w:rPr>
+        <w:t>Local SQLite Database (one per installation)</w:t>
       </w:r>
     </w:p>
     <w:p>
       <w:pPr>
         <w:numPr>
           <w:ilvl w:val="0"/>
-          <w:numId w:val="3"/>
+          <w:numId w:val="9"/>
         </w:numPr>
-      </w:pPr>
-      <w:r>
-        <w:rPr>
-          <w:b/>
-          <w:bCs/>
-        </w:rPr>
-        <w:t>/</w:t>
-      </w:r>
-      <w:proofErr w:type="spellStart"/>
-      <w:r>
-        <w:rPr>
-          <w:b/>
-          <w:bCs/>
-        </w:rPr>
-        <w:t>api</w:t>
-      </w:r>
-      <w:proofErr w:type="spellEnd"/>
-      <w:r>
-        <w:rPr>
-          <w:b/>
-          <w:bCs/>
-        </w:rPr>
-        <w:t>/modules</w:t>
-      </w:r>
-      <w:r>
-        <w:t>: Returns all training modules</w:t>
+        <w:rPr>
+          <w:b/>
+          <w:bCs/>
+        </w:rPr>
+      </w:pPr>
+      <w:r>
+        <w:rPr>
+          <w:b/>
+          <w:bCs/>
+        </w:rPr>
+        <w:t>Flask Web UI</w:t>
       </w:r>
     </w:p>
     <w:p>
       <w:pPr>
         <w:numPr>
           <w:ilvl w:val="0"/>
-          <w:numId w:val="3"/>
+          <w:numId w:val="9"/>
         </w:numPr>
-      </w:pPr>
-      <w:r>
-        <w:rPr>
-          <w:b/>
-          <w:bCs/>
-        </w:rPr>
-        <w:t>/</w:t>
-      </w:r>
-      <w:proofErr w:type="spellStart"/>
-      <w:r>
-        <w:rPr>
-          <w:b/>
-          <w:bCs/>
-        </w:rPr>
-        <w:t>api</w:t>
-      </w:r>
-      <w:proofErr w:type="spellEnd"/>
-      <w:r>
-        <w:rPr>
-          <w:b/>
-          <w:bCs/>
-        </w:rPr>
-        <w:t>/users</w:t>
-      </w:r>
-      <w:r>
-        <w:t>: Returns all users</w:t>
+        <w:rPr>
+          <w:b/>
+          <w:bCs/>
+        </w:rPr>
+      </w:pPr>
+      <w:r>
+        <w:rPr>
+          <w:b/>
+          <w:bCs/>
+        </w:rPr>
+        <w:t>Super Admin Features (user/license limits, enable/disable features, demo mode, create admins)</w:t>
       </w:r>
     </w:p>
     <w:p>
       <w:pPr>
         <w:numPr>
           <w:ilvl w:val="0"/>
-          <w:numId w:val="3"/>
+          <w:numId w:val="9"/>
         </w:numPr>
-      </w:pPr>
-      <w:r>
-        <w:rPr>
-          <w:b/>
-          <w:bCs/>
-        </w:rPr>
-        <w:t>/</w:t>
-      </w:r>
-      <w:proofErr w:type="spellStart"/>
-      <w:r>
-        <w:rPr>
-          <w:b/>
-          <w:bCs/>
-        </w:rPr>
-        <w:t>api</w:t>
-      </w:r>
-      <w:proofErr w:type="spellEnd"/>
-      <w:r>
-        <w:rPr>
-          <w:b/>
-          <w:bCs/>
-        </w:rPr>
-        <w:t>/stats</w:t>
-      </w:r>
-      <w:r>
-        <w:t>: Returns dashboard statistics</w:t>
-      </w:r>
-    </w:p>
-    <w:p>
-      <w:pPr>
-        <w:rPr>
-          <w:b/>
-          <w:bCs/>
-        </w:rPr>
-      </w:pPr>
-      <w:r>
-        <w:rPr>
-          <w:b/>
-          <w:bCs/>
-        </w:rPr>
-        <w:t>Customization Options</w:t>
+        <w:rPr>
+          <w:b/>
+          <w:bCs/>
+        </w:rPr>
+      </w:pPr>
+      <w:r>
+        <w:rPr>
+          <w:b/>
+          <w:bCs/>
+        </w:rPr>
+        <w:t>Admin Role (access to enabled features)</w:t>
       </w:r>
     </w:p>
     <w:p>
       <w:pPr>
         <w:numPr>
           <w:ilvl w:val="0"/>
-          <w:numId w:val="4"/>
+          <w:numId w:val="9"/>
         </w:numPr>
-      </w:pPr>
-      <w:r>
-        <w:t>Add new training modules to the database</w:t>
+        <w:rPr>
+          <w:b/>
+          <w:bCs/>
+        </w:rPr>
+      </w:pPr>
+      <w:r>
+        <w:rPr>
+          <w:b/>
+          <w:bCs/>
+        </w:rPr>
+        <w:t>Installation Package (pip installable or Docker)</w:t>
       </w:r>
     </w:p>
     <w:p>
       <w:pPr>
         <w:numPr>
           <w:ilvl w:val="0"/>
-          <w:numId w:val="4"/>
+          <w:numId w:val="9"/>
         </w:numPr>
-      </w:pPr>
-      <w:r>
-        <w:t>Modify HTML templates for branding</w:t>
+        <w:rPr>
+          <w:b/>
+          <w:bCs/>
+        </w:rPr>
+      </w:pPr>
+      <w:r>
+        <w:rPr>
+          <w:b/>
+          <w:bCs/>
+        </w:rPr>
+        <w:t>Demo Mode (limits certain features as per super admin config)</w:t>
+      </w:r>
+    </w:p>
+    <w:p>
+      <w:pPr>
+        <w:rPr>
+          <w:b/>
+          <w:bCs/>
+        </w:rPr>
+      </w:pPr>
+      <w:r>
+        <w:rPr>
+          <w:b/>
+          <w:bCs/>
+        </w:rPr>
+        <w:pict w14:anchorId="4A1B8DB0">
+          <v:rect id="_x0000_i1063" style="width:0;height:3pt" o:hralign="center" o:hrstd="t" o:hr="t" fillcolor="#a0a0a0" stroked="f"/>
+        </w:pict>
+      </w:r>
+    </w:p>
+    <w:p>
+      <w:pPr>
+        <w:rPr>
+          <w:b/>
+          <w:bCs/>
+        </w:rPr>
+      </w:pPr>
+      <w:r>
+        <w:rPr>
+          <w:b/>
+          <w:bCs/>
+        </w:rPr>
+        <w:t>3. Stepwise Implementation Plan</w:t>
       </w:r>
     </w:p>
     <w:p>
       <w:pPr>
         <w:numPr>
           <w:ilvl w:val="0"/>
-          <w:numId w:val="4"/>
+          <w:numId w:val="10"/>
         </w:numPr>
-      </w:pPr>
-      <w:r>
-        <w:t>Extend API endpoints for additional features</w:t>
+        <w:rPr>
+          <w:b/>
+          <w:bCs/>
+        </w:rPr>
+      </w:pPr>
+      <w:r>
+        <w:rPr>
+          <w:b/>
+          <w:bCs/>
+        </w:rPr>
+        <w:t>Initialize Flask project</w:t>
       </w:r>
     </w:p>
     <w:p>
       <w:pPr>
         <w:numPr>
           <w:ilvl w:val="0"/>
-          <w:numId w:val="4"/>
+          <w:numId w:val="10"/>
         </w:numPr>
-      </w:pPr>
-      <w:r>
-        <w:t>Add authentication for production deployment</w:t>
-      </w:r>
-    </w:p>
-    <w:p>
-      <w:pPr>
-        <w:rPr>
-          <w:b/>
-          <w:bCs/>
-        </w:rPr>
-      </w:pPr>
-      <w:r>
-        <w:rPr>
-          <w:b/>
-          <w:bCs/>
-        </w:rPr>
-        <w:t>Deployment Considerations</w:t>
+        <w:rPr>
+          <w:b/>
+          <w:bCs/>
+        </w:rPr>
+      </w:pPr>
+      <w:r>
+        <w:rPr>
+          <w:b/>
+          <w:bCs/>
+        </w:rPr>
+        <w:t>Design User, Role, Feature, License, Module, Progress models</w:t>
       </w:r>
     </w:p>
     <w:p>
       <w:pPr>
         <w:numPr>
           <w:ilvl w:val="0"/>
-          <w:numId w:val="5"/>
+          <w:numId w:val="10"/>
         </w:numPr>
-      </w:pPr>
-      <w:r>
-        <w:t>For production, add authentication and authorization</w:t>
+        <w:rPr>
+          <w:b/>
+          <w:bCs/>
+        </w:rPr>
+      </w:pPr>
+      <w:r>
+        <w:rPr>
+          <w:b/>
+          <w:bCs/>
+        </w:rPr>
+        <w:t>Implement authentication &amp; role management</w:t>
       </w:r>
     </w:p>
     <w:p>
       <w:pPr>
         <w:numPr>
           <w:ilvl w:val="0"/>
-          <w:numId w:val="5"/>
+          <w:numId w:val="10"/>
         </w:numPr>
-      </w:pPr>
-      <w:r>
-        <w:t xml:space="preserve">Use a production WSGI server like </w:t>
-      </w:r>
-      <w:proofErr w:type="spellStart"/>
-      <w:r>
-        <w:t>Gunicorn</w:t>
-      </w:r>
-      <w:proofErr w:type="spellEnd"/>
+        <w:rPr>
+          <w:b/>
+          <w:bCs/>
+        </w:rPr>
+      </w:pPr>
+      <w:r>
+        <w:rPr>
+          <w:b/>
+          <w:bCs/>
+        </w:rPr>
+        <w:lastRenderedPageBreak/>
+        <w:t>Super admin panel (feature toggles, license management, demo mode)</w:t>
+      </w:r>
     </w:p>
     <w:p>
       <w:pPr>
         <w:numPr>
           <w:ilvl w:val="0"/>
-          <w:numId w:val="5"/>
+          <w:numId w:val="10"/>
         </w:numPr>
-      </w:pPr>
-      <w:r>
-        <w:t>Implement HTTPS for secure communication</w:t>
+        <w:rPr>
+          <w:b/>
+          <w:bCs/>
+        </w:rPr>
+      </w:pPr>
+      <w:r>
+        <w:rPr>
+          <w:b/>
+          <w:bCs/>
+        </w:rPr>
+        <w:t>Admin panel (filtered by enabled features)</w:t>
       </w:r>
     </w:p>
     <w:p>
       <w:pPr>
         <w:numPr>
           <w:ilvl w:val="0"/>
-          <w:numId w:val="5"/>
+          <w:numId w:val="10"/>
         </w:numPr>
-      </w:pPr>
-      <w:r>
-        <w:t>Set up regular database backups</w:t>
+        <w:rPr>
+          <w:b/>
+          <w:bCs/>
+        </w:rPr>
+      </w:pPr>
+      <w:r>
+        <w:rPr>
+          <w:b/>
+          <w:bCs/>
+        </w:rPr>
+        <w:t>Training module CRUD &amp; assignment</w:t>
       </w:r>
     </w:p>
     <w:p>
       <w:pPr>
         <w:numPr>
           <w:ilvl w:val="0"/>
-          <w:numId w:val="5"/>
+          <w:numId w:val="10"/>
         </w:numPr>
-      </w:pPr>
-      <w:r>
-        <w:t>Monitor application logs for security events</w:t>
-      </w:r>
-    </w:p>
-    <w:p>
-      <w:pPr>
-        <w:rPr>
-          <w:b/>
-          <w:bCs/>
-        </w:rPr>
-      </w:pPr>
-      <w:r>
-        <w:rPr>
-          <w:b/>
-          <w:bCs/>
-        </w:rPr>
-        <w:t>Troubleshooting Common Issues</w:t>
+        <w:rPr>
+          <w:b/>
+          <w:bCs/>
+        </w:rPr>
+      </w:pPr>
+      <w:r>
+        <w:rPr>
+          <w:b/>
+          <w:bCs/>
+        </w:rPr>
+        <w:t>Progress tracking &amp; reporting</w:t>
       </w:r>
     </w:p>
     <w:p>
       <w:pPr>
         <w:numPr>
           <w:ilvl w:val="0"/>
-          <w:numId w:val="6"/>
+          <w:numId w:val="10"/>
         </w:numPr>
-      </w:pPr>
-      <w:r>
-        <w:rPr>
-          <w:b/>
-          <w:bCs/>
-        </w:rPr>
-        <w:t>Port already in use</w:t>
-      </w:r>
-      <w:r>
-        <w:t>: Change port in </w:t>
-      </w:r>
-      <w:r>
-        <w:rPr>
-          <w:b/>
-          <w:bCs/>
-        </w:rPr>
-        <w:t>cybersecurity_platform.py</w:t>
+        <w:rPr>
+          <w:b/>
+          <w:bCs/>
+        </w:rPr>
+      </w:pPr>
+      <w:r>
+        <w:rPr>
+          <w:b/>
+          <w:bCs/>
+        </w:rPr>
+        <w:t>Demo mode logic</w:t>
       </w:r>
     </w:p>
     <w:p>
       <w:pPr>
         <w:numPr>
           <w:ilvl w:val="0"/>
-          <w:numId w:val="6"/>
+          <w:numId w:val="10"/>
         </w:numPr>
-      </w:pPr>
-      <w:r>
-        <w:rPr>
-          <w:b/>
-          <w:bCs/>
-        </w:rPr>
-        <w:t>Database errors</w:t>
-      </w:r>
-      <w:r>
-        <w:t>: Check file permissions for the database file</w:t>
+        <w:rPr>
+          <w:b/>
+          <w:bCs/>
+        </w:rPr>
+      </w:pPr>
+      <w:r>
+        <w:rPr>
+          <w:b/>
+          <w:bCs/>
+        </w:rPr>
+        <w:t>Installer script (setup.py or Docker)</w:t>
       </w:r>
     </w:p>
     <w:p>
       <w:pPr>
         <w:numPr>
           <w:ilvl w:val="0"/>
-          <w:numId w:val="6"/>
+          <w:numId w:val="10"/>
         </w:numPr>
-      </w:pPr>
-      <w:r>
-        <w:rPr>
-          <w:b/>
-          <w:bCs/>
-        </w:rPr>
-        <w:t>Template not found</w:t>
-      </w:r>
-      <w:r>
-        <w:t>: Verify template files are in the correct directory</w:t>
+        <w:rPr>
+          <w:b/>
+          <w:bCs/>
+        </w:rPr>
+      </w:pPr>
+      <w:r>
+        <w:rPr>
+          <w:b/>
+          <w:bCs/>
+        </w:rPr>
+        <w:t>Documentation with explanations for each script</w:t>
+      </w:r>
+    </w:p>
+    <w:p>
+      <w:pPr>
+        <w:rPr>
+          <w:b/>
+          <w:bCs/>
+        </w:rPr>
+      </w:pPr>
+      <w:r>
+        <w:rPr>
+          <w:b/>
+          <w:bCs/>
+        </w:rPr>
+        <w:pict w14:anchorId="1E1783CA">
+          <v:rect id="_x0000_i1064" style="width:0;height:3pt" o:hralign="center" o:hrstd="t" o:hr="t" fillcolor="#a0a0a0" stroked="f"/>
+        </w:pict>
+      </w:r>
+    </w:p>
+    <w:p>
+      <w:pPr>
+        <w:rPr>
+          <w:b/>
+          <w:bCs/>
+        </w:rPr>
+      </w:pPr>
+      <w:r>
+        <w:rPr>
+          <w:b/>
+          <w:bCs/>
+        </w:rPr>
+        <w:t>4. Example Skeleton Implementation</w:t>
+      </w:r>
+    </w:p>
+    <w:p>
+      <w:pPr>
+        <w:rPr>
+          <w:b/>
+          <w:bCs/>
+        </w:rPr>
+      </w:pPr>
+      <w:r>
+        <w:rPr>
+          <w:b/>
+          <w:bCs/>
+        </w:rPr>
+        <w:t>Below is a simplified version of the essential components to get you started. Full implementation will require iteration and expansion.</w:t>
+      </w:r>
+    </w:p>
+    <w:p>
+      <w:pPr>
+        <w:rPr>
+          <w:b/>
+          <w:bCs/>
+        </w:rPr>
+      </w:pPr>
+      <w:r>
+        <w:rPr>
+          <w:b/>
+          <w:bCs/>
+        </w:rPr>
+        <w:t>app/__init__.py</w:t>
+      </w:r>
+    </w:p>
+    <w:p>
+      <w:pPr>
+        <w:rPr>
+          <w:b/>
+          <w:bCs/>
+        </w:rPr>
+      </w:pPr>
+      <w:r>
+        <w:rPr>
+          <w:b/>
+          <w:bCs/>
+        </w:rPr>
+        <w:t>from flask import Flask</w:t>
+      </w:r>
+    </w:p>
+    <w:p>
+      <w:pPr>
+        <w:rPr>
+          <w:b/>
+          <w:bCs/>
+        </w:rPr>
+      </w:pPr>
+      <w:r>
+        <w:rPr>
+          <w:b/>
+          <w:bCs/>
+        </w:rPr>
+        <w:t>from flask_sqlalchemy import SQLAlchemy</w:t>
+      </w:r>
+    </w:p>
+    <w:p>
+      <w:pPr>
+        <w:rPr>
+          <w:b/>
+          <w:bCs/>
+        </w:rPr>
+      </w:pPr>
+      <w:r>
+        <w:rPr>
+          <w:b/>
+          <w:bCs/>
+        </w:rPr>
+        <w:t>from flask_login import LoginManager</w:t>
+      </w:r>
+    </w:p>
+    <w:p>
+      <w:pPr>
+        <w:rPr>
+          <w:b/>
+          <w:bCs/>
+        </w:rPr>
+      </w:pPr>
+    </w:p>
+    <w:p>
+      <w:pPr>
+        <w:rPr>
+          <w:b/>
+          <w:bCs/>
+        </w:rPr>
+      </w:pPr>
+      <w:r>
+        <w:rPr>
+          <w:b/>
+          <w:bCs/>
+        </w:rPr>
+        <w:t>db = SQLAlchemy()</w:t>
+      </w:r>
+    </w:p>
+    <w:p>
+      <w:pPr>
+        <w:rPr>
+          <w:b/>
+          <w:bCs/>
+        </w:rPr>
+      </w:pPr>
+      <w:r>
+        <w:rPr>
+          <w:b/>
+          <w:bCs/>
+        </w:rPr>
+        <w:t>login_manager = LoginManager()</w:t>
+      </w:r>
+    </w:p>
+    <w:p>
+      <w:pPr>
+        <w:rPr>
+          <w:b/>
+          <w:bCs/>
+        </w:rPr>
+      </w:pPr>
+      <w:r>
+        <w:rPr>
+          <w:b/>
+          <w:bCs/>
+        </w:rPr>
+        <w:t>app/models.py</w:t>
+      </w:r>
+    </w:p>
+    <w:p>
+      <w:pPr>
+        <w:rPr>
+          <w:b/>
+          <w:bCs/>
+        </w:rPr>
+      </w:pPr>
+      <w:r>
+        <w:rPr>
+          <w:b/>
+          <w:bCs/>
+        </w:rPr>
+        <w:t>from . import db</w:t>
+      </w:r>
+    </w:p>
+    <w:p>
+      <w:pPr>
+        <w:rPr>
+          <w:b/>
+          <w:bCs/>
+        </w:rPr>
+      </w:pPr>
+      <w:r>
+        <w:rPr>
+          <w:b/>
+          <w:bCs/>
+        </w:rPr>
+        <w:t>from flask_login import UserMixin</w:t>
+      </w:r>
+    </w:p>
+    <w:p>
+      <w:pPr>
+        <w:rPr>
+          <w:b/>
+          <w:bCs/>
+        </w:rPr>
+      </w:pPr>
+    </w:p>
+    <w:p>
+      <w:pPr>
+        <w:rPr>
+          <w:b/>
+          <w:bCs/>
+        </w:rPr>
+      </w:pPr>
+      <w:r>
+        <w:rPr>
+          <w:b/>
+          <w:bCs/>
+        </w:rPr>
+        <w:t>class User(UserMixin, db.Model):</w:t>
+      </w:r>
+    </w:p>
+    <w:p>
+      <w:pPr>
+        <w:rPr>
+          <w:b/>
+          <w:bCs/>
+        </w:rPr>
+      </w:pPr>
+      <w:r>
+        <w:rPr>
+          <w:b/>
+          <w:bCs/>
+        </w:rPr>
+        <w:t xml:space="preserve">    id = db.Column(db.Integer, primary_key=True)</w:t>
+      </w:r>
+    </w:p>
+    <w:p>
+      <w:pPr>
+        <w:rPr>
+          <w:b/>
+          <w:bCs/>
+        </w:rPr>
+      </w:pPr>
+      <w:r>
+        <w:rPr>
+          <w:b/>
+          <w:bCs/>
+        </w:rPr>
+        <w:t xml:space="preserve">    username = db.Column(db.String(150), unique=True)</w:t>
+      </w:r>
+    </w:p>
+    <w:p>
+      <w:pPr>
+        <w:rPr>
+          <w:b/>
+          <w:bCs/>
+        </w:rPr>
+      </w:pPr>
+      <w:r>
+        <w:rPr>
+          <w:b/>
+          <w:bCs/>
+        </w:rPr>
+        <w:t>run.py</w:t>
+      </w:r>
+    </w:p>
+    <w:p>
+      <w:pPr>
+        <w:rPr>
+          <w:b/>
+          <w:bCs/>
+        </w:rPr>
+      </w:pPr>
+      <w:r>
+        <w:rPr>
+          <w:b/>
+          <w:bCs/>
+        </w:rPr>
+        <w:t>from app import create_app</w:t>
+      </w:r>
+    </w:p>
+    <w:p>
+      <w:pPr>
+        <w:rPr>
+          <w:b/>
+          <w:bCs/>
+        </w:rPr>
+      </w:pPr>
+    </w:p>
+    <w:p>
+      <w:pPr>
+        <w:rPr>
+          <w:b/>
+          <w:bCs/>
+        </w:rPr>
+      </w:pPr>
+      <w:r>
+        <w:rPr>
+          <w:b/>
+          <w:bCs/>
+        </w:rPr>
+        <w:lastRenderedPageBreak/>
+        <w:t>app = create_app()</w:t>
+      </w:r>
+    </w:p>
+    <w:p>
+      <w:pPr>
+        <w:rPr>
+          <w:b/>
+          <w:bCs/>
+        </w:rPr>
+      </w:pPr>
+    </w:p>
+    <w:p>
+      <w:pPr>
+        <w:rPr>
+          <w:b/>
+          <w:bCs/>
+        </w:rPr>
+      </w:pPr>
+      <w:r>
+        <w:rPr>
+          <w:b/>
+          <w:bCs/>
+        </w:rPr>
+        <w:t>if __name__ == "__main__":</w:t>
+      </w:r>
+    </w:p>
+    <w:p>
+      <w:pPr>
+        <w:rPr>
+          <w:b/>
+          <w:bCs/>
+        </w:rPr>
+      </w:pPr>
+      <w:r>
+        <w:rPr>
+          <w:b/>
+          <w:bCs/>
+        </w:rPr>
+        <w:t xml:space="preserve">    app.run(debug=True)</w:t>
+      </w:r>
+    </w:p>
+    <w:p>
+      <w:pPr>
+        <w:rPr>
+          <w:b/>
+          <w:bCs/>
+        </w:rPr>
+      </w:pPr>
+      <w:r>
+        <w:rPr>
+          <w:b/>
+          <w:bCs/>
+        </w:rPr>
+        <w:t>app/config.py</w:t>
+      </w:r>
+    </w:p>
+    <w:p>
+      <w:pPr>
+        <w:rPr>
+          <w:b/>
+          <w:bCs/>
+        </w:rPr>
+      </w:pPr>
+      <w:r>
+        <w:rPr>
+          <w:b/>
+          <w:bCs/>
+        </w:rPr>
+        <w:t>import os</w:t>
+      </w:r>
+    </w:p>
+    <w:p>
+      <w:pPr>
+        <w:rPr>
+          <w:b/>
+          <w:bCs/>
+        </w:rPr>
+      </w:pPr>
+    </w:p>
+    <w:p>
+      <w:pPr>
+        <w:rPr>
+          <w:b/>
+          <w:bCs/>
+        </w:rPr>
+      </w:pPr>
+      <w:r>
+        <w:rPr>
+          <w:b/>
+          <w:bCs/>
+        </w:rPr>
+        <w:t>class Config:</w:t>
+      </w:r>
+    </w:p>
+    <w:p>
+      <w:pPr>
+        <w:rPr>
+          <w:b/>
+          <w:bCs/>
+        </w:rPr>
+      </w:pPr>
+      <w:r>
+        <w:rPr>
+          <w:b/>
+          <w:bCs/>
+        </w:rPr>
+        <w:t xml:space="preserve">    SECRET_KEY = os.environ.get("SECRET_KEY", "change_this_in_production")</w:t>
+      </w:r>
+    </w:p>
+    <w:p>
+      <w:pPr>
+        <w:rPr>
+          <w:b/>
+          <w:bCs/>
+        </w:rPr>
+      </w:pPr>
+      <w:r>
+        <w:rPr>
+          <w:b/>
+          <w:bCs/>
+        </w:rPr>
+        <w:t xml:space="preserve">    SQLALCHEMY_DATABASE_URI = 'sqlite:///cybersec_training.db'</w:t>
+      </w:r>
+    </w:p>
+    <w:p>
+      <w:pPr>
+        <w:rPr>
+          <w:b/>
+          <w:bCs/>
+        </w:rPr>
+      </w:pPr>
+      <w:r>
+        <w:rPr>
+          <w:b/>
+          <w:bCs/>
+        </w:rPr>
+        <w:t xml:space="preserve">    SQLALCHEMY_TRACK_MODIFICATIONS = False</w:t>
+      </w:r>
+    </w:p>
+    <w:p>
+      <w:pPr>
+        <w:rPr>
+          <w:b/>
+          <w:bCs/>
+        </w:rPr>
+      </w:pPr>
+      <w:r>
+        <w:rPr>
+          <w:b/>
+          <w:bCs/>
+        </w:rPr>
+        <w:t>install/setup.py</w:t>
+      </w:r>
+    </w:p>
+    <w:p>
+      <w:pPr>
+        <w:rPr>
+          <w:b/>
+          <w:bCs/>
+        </w:rPr>
+      </w:pPr>
+      <w:r>
+        <w:rPr>
+          <w:b/>
+          <w:bCs/>
+        </w:rPr>
+        <w:t>from setuptools import setup, find_packages</w:t>
+      </w:r>
+    </w:p>
+    <w:p>
+      <w:pPr>
+        <w:rPr>
+          <w:b/>
+          <w:bCs/>
+        </w:rPr>
+      </w:pPr>
+    </w:p>
+    <w:p>
+      <w:pPr>
+        <w:rPr>
+          <w:b/>
+          <w:bCs/>
+        </w:rPr>
+      </w:pPr>
+      <w:r>
+        <w:rPr>
+          <w:b/>
+          <w:bCs/>
+        </w:rPr>
+        <w:t>setup(</w:t>
+      </w:r>
+    </w:p>
+    <w:p>
+      <w:pPr>
+        <w:rPr>
+          <w:b/>
+          <w:bCs/>
+        </w:rPr>
+      </w:pPr>
+      <w:r>
+        <w:rPr>
+          <w:b/>
+          <w:bCs/>
+        </w:rPr>
+        <w:t xml:space="preserve">    name='cybersecurity-training-platform',</w:t>
+      </w:r>
+    </w:p>
+    <w:p>
+      <w:pPr>
+        <w:rPr>
+          <w:b/>
+          <w:bCs/>
+        </w:rPr>
+      </w:pPr>
+      <w:r>
+        <w:rPr>
+          <w:b/>
+          <w:bCs/>
+        </w:rPr>
+        <w:t xml:space="preserve">    version='0.1',</w:t>
+      </w:r>
+    </w:p>
+    <w:p>
+      <w:pPr>
+        <w:rPr>
+          <w:b/>
+          <w:bCs/>
+        </w:rPr>
+      </w:pPr>
+      <w:r>
+        <w:rPr>
+          <w:b/>
+          <w:bCs/>
+        </w:rPr>
+        <w:t xml:space="preserve">    packages=find_packages(),</w:t>
+      </w:r>
+    </w:p>
+    <w:p>
+      <w:pPr>
+        <w:rPr>
+          <w:b/>
+          <w:bCs/>
+        </w:rPr>
+      </w:pPr>
+      <w:r>
+        <w:rPr>
+          <w:b/>
+          <w:bCs/>
+        </w:rPr>
+        <w:pict w14:anchorId="0727909D">
+          <v:rect id="_x0000_i1065" style="width:0;height:3pt" o:hralign="center" o:hrstd="t" o:hr="t" fillcolor="#a0a0a0" stroked="f"/>
+        </w:pict>
+      </w:r>
+    </w:p>
+    <w:p>
+      <w:pPr>
+        <w:rPr>
+          <w:b/>
+          <w:bCs/>
+        </w:rPr>
+      </w:pPr>
+      <w:r>
+        <w:rPr>
+          <w:b/>
+          <w:bCs/>
+        </w:rPr>
+        <w:t>5. Documentation Example</w:t>
+      </w:r>
+    </w:p>
+    <w:p>
+      <w:pPr>
+        <w:rPr>
+          <w:b/>
+          <w:bCs/>
+        </w:rPr>
+      </w:pPr>
+      <w:r>
+        <w:rPr>
+          <w:b/>
+          <w:bCs/>
+        </w:rPr>
+        <w:t>README.md</w:t>
+      </w:r>
+    </w:p>
+    <w:p>
+      <w:pPr>
+        <w:rPr>
+          <w:b/>
+          <w:bCs/>
+        </w:rPr>
+      </w:pPr>
+      <w:r>
+        <w:rPr>
+          <w:b/>
+          <w:bCs/>
+        </w:rPr>
+        <w:t># Cybersecurity Training Platform</w:t>
+      </w:r>
+    </w:p>
+    <w:p>
+      <w:pPr>
+        <w:rPr>
+          <w:b/>
+          <w:bCs/>
+        </w:rPr>
+      </w:pPr>
+    </w:p>
+    <w:p>
+      <w:pPr>
+        <w:rPr>
+          <w:b/>
+          <w:bCs/>
+        </w:rPr>
+      </w:pPr>
+      <w:r>
+        <w:rPr>
+          <w:b/>
+          <w:bCs/>
+        </w:rPr>
+        <w:t>## Overview</w:t>
+      </w:r>
+    </w:p>
+    <w:p>
+      <w:pPr>
+        <w:rPr>
+          <w:b/>
+          <w:bCs/>
+        </w:rPr>
+      </w:pPr>
+    </w:p>
+    <w:p>
+      <w:pPr>
+        <w:rPr>
+          <w:b/>
+          <w:bCs/>
+        </w:rPr>
+      </w:pPr>
+      <w:r>
+        <w:rPr>
+          <w:b/>
+          <w:bCs/>
+        </w:rPr>
+        <w:t>A self-hosted platform for cybersecurity awareness training, inspired by KnowBe4. Features modular training management, user progress tracking, security reporting, and robust admin controls.</w:t>
+      </w:r>
+    </w:p>
+    <w:p>
+      <w:pPr>
+        <w:rPr>
+          <w:b/>
+          <w:bCs/>
+        </w:rPr>
+      </w:pPr>
+    </w:p>
+    <w:p>
+      <w:pPr>
+        <w:rPr>
+          <w:b/>
+          <w:bCs/>
+        </w:rPr>
+      </w:pPr>
+      <w:r>
+        <w:rPr>
+          <w:b/>
+          <w:bCs/>
+        </w:rPr>
+        <w:lastRenderedPageBreak/>
+        <w:pict w14:anchorId="13E37B4E">
+          <v:rect id="_x0000_i1066" style="width:0;height:3pt" o:hralign="center" o:hrstd="t" o:hr="t" fillcolor="#a0a0a0" stroked="f"/>
+        </w:pict>
+      </w:r>
+    </w:p>
+    <w:p>
+      <w:pPr>
+        <w:rPr>
+          <w:b/>
+          <w:bCs/>
+        </w:rPr>
+      </w:pPr>
+      <w:r>
+        <w:rPr>
+          <w:b/>
+          <w:bCs/>
+        </w:rPr>
+        <w:t>6. How to Continue &amp; Expand</w:t>
       </w:r>
     </w:p>
     <w:p>
       <w:pPr>
         <w:numPr>
           <w:ilvl w:val="0"/>
-          <w:numId w:val="6"/>
+          <w:numId w:val="11"/>
         </w:numPr>
-      </w:pPr>
-      <w:r>
-        <w:rPr>
-          <w:b/>
-          <w:bCs/>
-        </w:rPr>
-        <w:t>Dependency issues</w:t>
-      </w:r>
-      <w:r>
-        <w:t>: Ensure all packages in </w:t>
-      </w:r>
-      <w:r>
-        <w:rPr>
-          <w:b/>
-          <w:bCs/>
-        </w:rPr>
-        <w:t>requirements.txt</w:t>
-      </w:r>
-      <w:r>
-        <w:t> are installed</w:t>
-      </w:r>
-    </w:p>
-    <w:p>
-      <w:pPr>
-        <w:rPr>
-          <w:b/>
-          <w:bCs/>
-        </w:rPr>
-      </w:pPr>
-      <w:r>
-        <w:rPr>
-          <w:b/>
-          <w:bCs/>
-        </w:rPr>
-        <w:t>Next Development Steps</w:t>
+        <w:rPr>
+          <w:b/>
+          <w:bCs/>
+        </w:rPr>
+      </w:pPr>
+      <w:r>
+        <w:rPr>
+          <w:b/>
+          <w:bCs/>
+        </w:rPr>
+        <w:t>Fill out routes in app/routes/ for authentication, admin, superadmin, and training logic.</w:t>
       </w:r>
     </w:p>
     <w:p>
       <w:pPr>
         <w:numPr>
           <w:ilvl w:val="0"/>
-          <w:numId w:val="7"/>
+          <w:numId w:val="11"/>
         </w:numPr>
-      </w:pPr>
-      <w:r>
-        <w:t>Implement user authentication</w:t>
+        <w:rPr>
+          <w:b/>
+          <w:bCs/>
+        </w:rPr>
+      </w:pPr>
+      <w:r>
+        <w:rPr>
+          <w:b/>
+          <w:bCs/>
+        </w:rPr>
+        <w:t>Implement templates for UI in app/templates/.</w:t>
       </w:r>
     </w:p>
     <w:p>
       <w:pPr>
         <w:numPr>
           <w:ilvl w:val="0"/>
-          <w:numId w:val="7"/>
+          <w:numId w:val="11"/>
         </w:numPr>
-      </w:pPr>
-      <w:r>
-        <w:t>Add training content management</w:t>
+        <w:rPr>
+          <w:b/>
+          <w:bCs/>
+        </w:rPr>
+      </w:pPr>
+      <w:r>
+        <w:rPr>
+          <w:b/>
+          <w:bCs/>
+        </w:rPr>
+        <w:t>Build out reporting logic for progress exports.</w:t>
       </w:r>
     </w:p>
     <w:p>
       <w:pPr>
         <w:numPr>
           <w:ilvl w:val="0"/>
-          <w:numId w:val="7"/>
+          <w:numId w:val="11"/>
         </w:numPr>
-      </w:pPr>
-      <w:r>
-        <w:t>Create detailed reporting features</w:t>
+        <w:rPr>
+          <w:b/>
+          <w:bCs/>
+        </w:rPr>
+      </w:pPr>
+      <w:r>
+        <w:rPr>
+          <w:b/>
+          <w:bCs/>
+        </w:rPr>
+        <w:t>Expand models as needed for more KnowBe4-like modules (phishing simulations, quizzes, etc.).</w:t>
       </w:r>
     </w:p>
     <w:p>
       <w:pPr>
         <w:numPr>
           <w:ilvl w:val="0"/>
-          <w:numId w:val="7"/>
+          <w:numId w:val="11"/>
         </w:numPr>
-      </w:pPr>
-      <w:r>
-        <w:t>Implement email notifications</w:t>
+        <w:rPr>
+          <w:b/>
+          <w:bCs/>
+        </w:rPr>
+      </w:pPr>
+      <w:r>
+        <w:rPr>
+          <w:b/>
+          <w:bCs/>
+        </w:rPr>
+        <w:t>Add tests in /tests.</w:t>
       </w:r>
     </w:p>
     <w:p>
       <w:pPr>
         <w:numPr>
           <w:ilvl w:val="0"/>
-          <w:numId w:val="7"/>
+          <w:numId w:val="11"/>
         </w:numPr>
-      </w:pPr>
-      <w:r>
-        <w:t>Add multi-language support</w:t>
-      </w:r>
-    </w:p>
-    <w:p>
-      <w:r>
-        <w:lastRenderedPageBreak/>
-        <w:t>This document should be saved as </w:t>
-      </w:r>
-      <w:r>
-        <w:rPr>
-          <w:b/>
-          <w:bCs/>
-        </w:rPr>
-        <w:t>docs/setup_guide.md</w:t>
-      </w:r>
-      <w:r>
-        <w:t> in your project folder for future reference.</w:t>
+        <w:rPr>
+          <w:b/>
+          <w:bCs/>
+        </w:rPr>
+      </w:pPr>
+      <w:r>
+        <w:rPr>
+          <w:b/>
+          <w:bCs/>
+        </w:rPr>
+        <w:t>Provide detailed in-line comments and script-level docstrings for each Python file.</w:t>
       </w:r>
     </w:p>
     <w:p/>
@@ -1450,6 +2106,232 @@
 <file path=word/numbering.xml><?xml version="1.0" encoding="utf-8"?>
 <w:numbering xmlns:wpc="http://schemas.microsoft.com/office/word/2010/wordprocessingCanvas" xmlns:cx="http://schemas.microsoft.com/office/drawing/2014/chartex" xmlns:cx1="http://schemas.microsoft.com/office/drawing/2015/9/8/chartex" xmlns:cx2="http://schemas.microsoft.com/office/drawing/2015/10/21/chartex" xmlns:cx3="http://schemas.microsoft.com/office/drawing/2016/5/9/chartex" xmlns:cx4="http://schemas.microsoft.com/office/drawing/2016/5/10/chartex" xmlns:cx5="http://schemas.microsoft.com/office/drawing/2016/5/11/chartex" xmlns:cx6="http://schemas.microsoft.com/office/drawing/2016/5/12/chartex" xmlns:cx7="http://schemas.microsoft.com/office/drawing/2016/5/13/chartex" xmlns:cx8="http://schemas.microsoft.com/office/drawing/2016/5/14/chartex" xmlns:mc="http://schemas.openxmlformats.org/markup-compatibility/2006" xmlns:aink="http://schemas.microsoft.com/office/drawing/2016/ink" xmlns:am3d="http://schemas.microsoft.com/office/drawing/2017/model3d" xmlns:o="urn:schemas-microsoft-com:office:office" xmlns:oel="http://schemas.microsoft.com/office/2019/extlst" xmlns:r="http://schemas.openxmlformats.org/officeDocument/2006/relationships" xmlns:m="http://schemas.openxmlformats.org/officeDocument/2006/math" xmlns:v="urn:schemas-microsoft-com:vml" xmlns:wp14="http://schemas.microsoft.com/office/word/2010/wordprocessingDrawing" xmlns:wp="http://schemas.openxmlformats.org/drawingml/2006/wordprocessingDrawing" xmlns:w10="urn:schemas-microsoft-com:office:word" xmlns:w="http://schemas.openxmlformats.org/wordprocessingml/2006/main" xmlns:w14="http://schemas.microsoft.com/office/word/2010/wordml" xmlns:w15="http://schemas.microsoft.com/office/word/2012/wordml" xmlns:w16cex="http://schemas.microsoft.com/office/word/2018/wordml/cex" xmlns:w16cid="http://schemas.microsoft.com/office/word/2016/wordml/cid" xmlns:w16="http://schemas.microsoft.com/office/word/2018/wordml" xmlns:w16du="http://schemas.microsoft.com/office/word/2023/wordml/word16du" xmlns:w16sdtdh="http://schemas.microsoft.com/office/word/2020/wordml/sdtdatahash" xmlns:w16sdtfl="http://schemas.microsoft.com/office/word/2024/wordml/sdtformatlock" xmlns:w16se="http://schemas.microsoft.com/office/word/2015/wordml/symex" xmlns:wpg="http://schemas.microsoft.com/office/word/2010/wordprocessingGroup" xmlns:wpi="http://schemas.microsoft.com/office/word/2010/wordprocessingInk" xmlns:wne="http://schemas.microsoft.com/office/word/2006/wordml" xmlns:wps="http://schemas.microsoft.com/office/word/2010/wordprocessingShape" mc:Ignorable="w14 w15 w16se w16cid w16 w16cex w16sdtdh w16sdtfl w16du wp14">
   <w:abstractNum w:abstractNumId="0" w15:restartNumberingAfterBreak="0">
+    <w:nsid w:val="06360885"/>
+    <w:multiLevelType w:val="multilevel"/>
+    <w:tmpl w:val="17EE5D14"/>
+    <w:lvl w:ilvl="0">
+      <w:start w:val="1"/>
+      <w:numFmt w:val="decimal"/>
+      <w:lvlText w:val="%1."/>
+      <w:lvlJc w:val="left"/>
+      <w:pPr>
+        <w:tabs>
+          <w:tab w:val="num" w:pos="720"/>
+        </w:tabs>
+        <w:ind w:left="720" w:hanging="360"/>
+      </w:pPr>
+    </w:lvl>
+    <w:lvl w:ilvl="1" w:tentative="1">
+      <w:start w:val="1"/>
+      <w:numFmt w:val="decimal"/>
+      <w:lvlText w:val="%2."/>
+      <w:lvlJc w:val="left"/>
+      <w:pPr>
+        <w:tabs>
+          <w:tab w:val="num" w:pos="1440"/>
+        </w:tabs>
+        <w:ind w:left="1440" w:hanging="360"/>
+      </w:pPr>
+    </w:lvl>
+    <w:lvl w:ilvl="2" w:tentative="1">
+      <w:start w:val="1"/>
+      <w:numFmt w:val="decimal"/>
+      <w:lvlText w:val="%3."/>
+      <w:lvlJc w:val="left"/>
+      <w:pPr>
+        <w:tabs>
+          <w:tab w:val="num" w:pos="2160"/>
+        </w:tabs>
+        <w:ind w:left="2160" w:hanging="360"/>
+      </w:pPr>
+    </w:lvl>
+    <w:lvl w:ilvl="3" w:tentative="1">
+      <w:start w:val="1"/>
+      <w:numFmt w:val="decimal"/>
+      <w:lvlText w:val="%4."/>
+      <w:lvlJc w:val="left"/>
+      <w:pPr>
+        <w:tabs>
+          <w:tab w:val="num" w:pos="2880"/>
+        </w:tabs>
+        <w:ind w:left="2880" w:hanging="360"/>
+      </w:pPr>
+    </w:lvl>
+    <w:lvl w:ilvl="4" w:tentative="1">
+      <w:start w:val="1"/>
+      <w:numFmt w:val="decimal"/>
+      <w:lvlText w:val="%5."/>
+      <w:lvlJc w:val="left"/>
+      <w:pPr>
+        <w:tabs>
+          <w:tab w:val="num" w:pos="3600"/>
+        </w:tabs>
+        <w:ind w:left="3600" w:hanging="360"/>
+      </w:pPr>
+    </w:lvl>
+    <w:lvl w:ilvl="5" w:tentative="1">
+      <w:start w:val="1"/>
+      <w:numFmt w:val="decimal"/>
+      <w:lvlText w:val="%6."/>
+      <w:lvlJc w:val="left"/>
+      <w:pPr>
+        <w:tabs>
+          <w:tab w:val="num" w:pos="4320"/>
+        </w:tabs>
+        <w:ind w:left="4320" w:hanging="360"/>
+      </w:pPr>
+    </w:lvl>
+    <w:lvl w:ilvl="6" w:tentative="1">
+      <w:start w:val="1"/>
+      <w:numFmt w:val="decimal"/>
+      <w:lvlText w:val="%7."/>
+      <w:lvlJc w:val="left"/>
+      <w:pPr>
+        <w:tabs>
+          <w:tab w:val="num" w:pos="5040"/>
+        </w:tabs>
+        <w:ind w:left="5040" w:hanging="360"/>
+      </w:pPr>
+    </w:lvl>
+    <w:lvl w:ilvl="7" w:tentative="1">
+      <w:start w:val="1"/>
+      <w:numFmt w:val="decimal"/>
+      <w:lvlText w:val="%8."/>
+      <w:lvlJc w:val="left"/>
+      <w:pPr>
+        <w:tabs>
+          <w:tab w:val="num" w:pos="5760"/>
+        </w:tabs>
+        <w:ind w:left="5760" w:hanging="360"/>
+      </w:pPr>
+    </w:lvl>
+    <w:lvl w:ilvl="8" w:tentative="1">
+      <w:start w:val="1"/>
+      <w:numFmt w:val="decimal"/>
+      <w:lvlText w:val="%9."/>
+      <w:lvlJc w:val="left"/>
+      <w:pPr>
+        <w:tabs>
+          <w:tab w:val="num" w:pos="6480"/>
+        </w:tabs>
+        <w:ind w:left="6480" w:hanging="360"/>
+      </w:pPr>
+    </w:lvl>
+  </w:abstractNum>
+  <w:abstractNum w:abstractNumId="1" w15:restartNumberingAfterBreak="0">
+    <w:nsid w:val="1160498B"/>
+    <w:multiLevelType w:val="multilevel"/>
+    <w:tmpl w:val="526A1D7A"/>
+    <w:lvl w:ilvl="0">
+      <w:start w:val="1"/>
+      <w:numFmt w:val="decimal"/>
+      <w:lvlText w:val="%1."/>
+      <w:lvlJc w:val="left"/>
+      <w:pPr>
+        <w:tabs>
+          <w:tab w:val="num" w:pos="720"/>
+        </w:tabs>
+        <w:ind w:left="720" w:hanging="360"/>
+      </w:pPr>
+    </w:lvl>
+    <w:lvl w:ilvl="1" w:tentative="1">
+      <w:start w:val="1"/>
+      <w:numFmt w:val="decimal"/>
+      <w:lvlText w:val="%2."/>
+      <w:lvlJc w:val="left"/>
+      <w:pPr>
+        <w:tabs>
+          <w:tab w:val="num" w:pos="1440"/>
+        </w:tabs>
+        <w:ind w:left="1440" w:hanging="360"/>
+      </w:pPr>
+    </w:lvl>
+    <w:lvl w:ilvl="2" w:tentative="1">
+      <w:start w:val="1"/>
+      <w:numFmt w:val="decimal"/>
+      <w:lvlText w:val="%3."/>
+      <w:lvlJc w:val="left"/>
+      <w:pPr>
+        <w:tabs>
+          <w:tab w:val="num" w:pos="2160"/>
+        </w:tabs>
+        <w:ind w:left="2160" w:hanging="360"/>
+      </w:pPr>
+    </w:lvl>
+    <w:lvl w:ilvl="3" w:tentative="1">
+      <w:start w:val="1"/>
+      <w:numFmt w:val="decimal"/>
+      <w:lvlText w:val="%4."/>
+      <w:lvlJc w:val="left"/>
+      <w:pPr>
+        <w:tabs>
+          <w:tab w:val="num" w:pos="2880"/>
+        </w:tabs>
+        <w:ind w:left="2880" w:hanging="360"/>
+      </w:pPr>
+    </w:lvl>
+    <w:lvl w:ilvl="4" w:tentative="1">
+      <w:start w:val="1"/>
+      <w:numFmt w:val="decimal"/>
+      <w:lvlText w:val="%5."/>
+      <w:lvlJc w:val="left"/>
+      <w:pPr>
+        <w:tabs>
+          <w:tab w:val="num" w:pos="3600"/>
+        </w:tabs>
+        <w:ind w:left="3600" w:hanging="360"/>
+      </w:pPr>
+    </w:lvl>
+    <w:lvl w:ilvl="5" w:tentative="1">
+      <w:start w:val="1"/>
+      <w:numFmt w:val="decimal"/>
+      <w:lvlText w:val="%6."/>
+      <w:lvlJc w:val="left"/>
+      <w:pPr>
+        <w:tabs>
+          <w:tab w:val="num" w:pos="4320"/>
+        </w:tabs>
+        <w:ind w:left="4320" w:hanging="360"/>
+      </w:pPr>
+    </w:lvl>
+    <w:lvl w:ilvl="6" w:tentative="1">
+      <w:start w:val="1"/>
+      <w:numFmt w:val="decimal"/>
+      <w:lvlText w:val="%7."/>
+      <w:lvlJc w:val="left"/>
+      <w:pPr>
+        <w:tabs>
+          <w:tab w:val="num" w:pos="5040"/>
+        </w:tabs>
+        <w:ind w:left="5040" w:hanging="360"/>
+      </w:pPr>
+    </w:lvl>
+    <w:lvl w:ilvl="7" w:tentative="1">
+      <w:start w:val="1"/>
+      <w:numFmt w:val="decimal"/>
+      <w:lvlText w:val="%8."/>
+      <w:lvlJc w:val="left"/>
+      <w:pPr>
+        <w:tabs>
+          <w:tab w:val="num" w:pos="5760"/>
+        </w:tabs>
+        <w:ind w:left="5760" w:hanging="360"/>
+      </w:pPr>
+    </w:lvl>
+    <w:lvl w:ilvl="8" w:tentative="1">
+      <w:start w:val="1"/>
+      <w:numFmt w:val="decimal"/>
+      <w:lvlText w:val="%9."/>
+      <w:lvlJc w:val="left"/>
+      <w:pPr>
+        <w:tabs>
+          <w:tab w:val="num" w:pos="6480"/>
+        </w:tabs>
+        <w:ind w:left="6480" w:hanging="360"/>
+      </w:pPr>
+    </w:lvl>
+  </w:abstractNum>
+  <w:abstractNum w:abstractNumId="2" w15:restartNumberingAfterBreak="0">
     <w:nsid w:val="2C1C6865"/>
     <w:multiLevelType w:val="multilevel"/>
     <w:tmpl w:val="6096DDC0"/>
@@ -1562,7 +2444,156 @@
       </w:pPr>
     </w:lvl>
   </w:abstractNum>
-  <w:abstractNum w:abstractNumId="1" w15:restartNumberingAfterBreak="0">
+  <w:abstractNum w:abstractNumId="3" w15:restartNumberingAfterBreak="0">
+    <w:nsid w:val="2D54377E"/>
+    <w:multiLevelType w:val="multilevel"/>
+    <w:tmpl w:val="1DEE91CE"/>
+    <w:lvl w:ilvl="0">
+      <w:start w:val="1"/>
+      <w:numFmt w:val="bullet"/>
+      <w:lvlText w:val=""/>
+      <w:lvlJc w:val="left"/>
+      <w:pPr>
+        <w:tabs>
+          <w:tab w:val="num" w:pos="720"/>
+        </w:tabs>
+        <w:ind w:left="720" w:hanging="360"/>
+      </w:pPr>
+      <w:rPr>
+        <w:rFonts w:ascii="Symbol" w:hAnsi="Symbol" w:hint="default"/>
+        <w:sz w:val="20"/>
+      </w:rPr>
+    </w:lvl>
+    <w:lvl w:ilvl="1" w:tentative="1">
+      <w:start w:val="1"/>
+      <w:numFmt w:val="bullet"/>
+      <w:lvlText w:val="o"/>
+      <w:lvlJc w:val="left"/>
+      <w:pPr>
+        <w:tabs>
+          <w:tab w:val="num" w:pos="1440"/>
+        </w:tabs>
+        <w:ind w:left="1440" w:hanging="360"/>
+      </w:pPr>
+      <w:rPr>
+        <w:rFonts w:ascii="Courier New" w:hAnsi="Courier New" w:hint="default"/>
+        <w:sz w:val="20"/>
+      </w:rPr>
+    </w:lvl>
+    <w:lvl w:ilvl="2" w:tentative="1">
+      <w:start w:val="1"/>
+      <w:numFmt w:val="bullet"/>
+      <w:lvlText w:val=""/>
+      <w:lvlJc w:val="left"/>
+      <w:pPr>
+        <w:tabs>
+          <w:tab w:val="num" w:pos="2160"/>
+        </w:tabs>
+        <w:ind w:left="2160" w:hanging="360"/>
+      </w:pPr>
+      <w:rPr>
+        <w:rFonts w:ascii="Wingdings" w:hAnsi="Wingdings" w:hint="default"/>
+        <w:sz w:val="20"/>
+      </w:rPr>
+    </w:lvl>
+    <w:lvl w:ilvl="3" w:tentative="1">
+      <w:start w:val="1"/>
+      <w:numFmt w:val="bullet"/>
+      <w:lvlText w:val=""/>
+      <w:lvlJc w:val="left"/>
+      <w:pPr>
+        <w:tabs>
+          <w:tab w:val="num" w:pos="2880"/>
+        </w:tabs>
+        <w:ind w:left="2880" w:hanging="360"/>
+      </w:pPr>
+      <w:rPr>
+        <w:rFonts w:ascii="Wingdings" w:hAnsi="Wingdings" w:hint="default"/>
+        <w:sz w:val="20"/>
+      </w:rPr>
+    </w:lvl>
+    <w:lvl w:ilvl="4" w:tentative="1">
+      <w:start w:val="1"/>
+      <w:numFmt w:val="bullet"/>
+      <w:lvlText w:val=""/>
+      <w:lvlJc w:val="left"/>
+      <w:pPr>
+        <w:tabs>
+          <w:tab w:val="num" w:pos="3600"/>
+        </w:tabs>
+        <w:ind w:left="3600" w:hanging="360"/>
+      </w:pPr>
+      <w:rPr>
+        <w:rFonts w:ascii="Wingdings" w:hAnsi="Wingdings" w:hint="default"/>
+        <w:sz w:val="20"/>
+      </w:rPr>
+    </w:lvl>
+    <w:lvl w:ilvl="5" w:tentative="1">
+      <w:start w:val="1"/>
+      <w:numFmt w:val="bullet"/>
+      <w:lvlText w:val=""/>
+      <w:lvlJc w:val="left"/>
+      <w:pPr>
+        <w:tabs>
+          <w:tab w:val="num" w:pos="4320"/>
+        </w:tabs>
+        <w:ind w:left="4320" w:hanging="360"/>
+      </w:pPr>
+      <w:rPr>
+        <w:rFonts w:ascii="Wingdings" w:hAnsi="Wingdings" w:hint="default"/>
+        <w:sz w:val="20"/>
+      </w:rPr>
+    </w:lvl>
+    <w:lvl w:ilvl="6" w:tentative="1">
+      <w:start w:val="1"/>
+      <w:numFmt w:val="bullet"/>
+      <w:lvlText w:val=""/>
+      <w:lvlJc w:val="left"/>
+      <w:pPr>
+        <w:tabs>
+          <w:tab w:val="num" w:pos="5040"/>
+        </w:tabs>
+        <w:ind w:left="5040" w:hanging="360"/>
+      </w:pPr>
+      <w:rPr>
+        <w:rFonts w:ascii="Wingdings" w:hAnsi="Wingdings" w:hint="default"/>
+        <w:sz w:val="20"/>
+      </w:rPr>
+    </w:lvl>
+    <w:lvl w:ilvl="7" w:tentative="1">
+      <w:start w:val="1"/>
+      <w:numFmt w:val="bullet"/>
+      <w:lvlText w:val=""/>
+      <w:lvlJc w:val="left"/>
+      <w:pPr>
+        <w:tabs>
+          <w:tab w:val="num" w:pos="5760"/>
+        </w:tabs>
+        <w:ind w:left="5760" w:hanging="360"/>
+      </w:pPr>
+      <w:rPr>
+        <w:rFonts w:ascii="Wingdings" w:hAnsi="Wingdings" w:hint="default"/>
+        <w:sz w:val="20"/>
+      </w:rPr>
+    </w:lvl>
+    <w:lvl w:ilvl="8" w:tentative="1">
+      <w:start w:val="1"/>
+      <w:numFmt w:val="bullet"/>
+      <w:lvlText w:val=""/>
+      <w:lvlJc w:val="left"/>
+      <w:pPr>
+        <w:tabs>
+          <w:tab w:val="num" w:pos="6480"/>
+        </w:tabs>
+        <w:ind w:left="6480" w:hanging="360"/>
+      </w:pPr>
+      <w:rPr>
+        <w:rFonts w:ascii="Wingdings" w:hAnsi="Wingdings" w:hint="default"/>
+        <w:sz w:val="20"/>
+      </w:rPr>
+    </w:lvl>
+  </w:abstractNum>
+  <w:abstractNum w:abstractNumId="4" w15:restartNumberingAfterBreak="0">
     <w:nsid w:val="53674BC9"/>
     <w:multiLevelType w:val="multilevel"/>
     <w:tmpl w:val="5FCC70D8"/>
@@ -1675,7 +2706,7 @@
       </w:pPr>
     </w:lvl>
   </w:abstractNum>
-  <w:abstractNum w:abstractNumId="2" w15:restartNumberingAfterBreak="0">
+  <w:abstractNum w:abstractNumId="5" w15:restartNumberingAfterBreak="0">
     <w:nsid w:val="61A94C84"/>
     <w:multiLevelType w:val="multilevel"/>
     <w:tmpl w:val="416C2E10"/>
@@ -1788,7 +2819,7 @@
       </w:pPr>
     </w:lvl>
   </w:abstractNum>
-  <w:abstractNum w:abstractNumId="3" w15:restartNumberingAfterBreak="0">
+  <w:abstractNum w:abstractNumId="6" w15:restartNumberingAfterBreak="0">
     <w:nsid w:val="65FD60FE"/>
     <w:multiLevelType w:val="multilevel"/>
     <w:tmpl w:val="680871A6"/>
@@ -1937,7 +2968,7 @@
       </w:rPr>
     </w:lvl>
   </w:abstractNum>
-  <w:abstractNum w:abstractNumId="4" w15:restartNumberingAfterBreak="0">
+  <w:abstractNum w:abstractNumId="7" w15:restartNumberingAfterBreak="0">
     <w:nsid w:val="698B3849"/>
     <w:multiLevelType w:val="multilevel"/>
     <w:tmpl w:val="33C8055E"/>
@@ -2050,7 +3081,120 @@
       </w:pPr>
     </w:lvl>
   </w:abstractNum>
-  <w:abstractNum w:abstractNumId="5" w15:restartNumberingAfterBreak="0">
+  <w:abstractNum w:abstractNumId="8" w15:restartNumberingAfterBreak="0">
+    <w:nsid w:val="70A24D23"/>
+    <w:multiLevelType w:val="multilevel"/>
+    <w:tmpl w:val="0B6A43F8"/>
+    <w:lvl w:ilvl="0">
+      <w:start w:val="1"/>
+      <w:numFmt w:val="decimal"/>
+      <w:lvlText w:val="%1."/>
+      <w:lvlJc w:val="left"/>
+      <w:pPr>
+        <w:tabs>
+          <w:tab w:val="num" w:pos="720"/>
+        </w:tabs>
+        <w:ind w:left="720" w:hanging="360"/>
+      </w:pPr>
+    </w:lvl>
+    <w:lvl w:ilvl="1" w:tentative="1">
+      <w:start w:val="1"/>
+      <w:numFmt w:val="decimal"/>
+      <w:lvlText w:val="%2."/>
+      <w:lvlJc w:val="left"/>
+      <w:pPr>
+        <w:tabs>
+          <w:tab w:val="num" w:pos="1440"/>
+        </w:tabs>
+        <w:ind w:left="1440" w:hanging="360"/>
+      </w:pPr>
+    </w:lvl>
+    <w:lvl w:ilvl="2" w:tentative="1">
+      <w:start w:val="1"/>
+      <w:numFmt w:val="decimal"/>
+      <w:lvlText w:val="%3."/>
+      <w:lvlJc w:val="left"/>
+      <w:pPr>
+        <w:tabs>
+          <w:tab w:val="num" w:pos="2160"/>
+        </w:tabs>
+        <w:ind w:left="2160" w:hanging="360"/>
+      </w:pPr>
+    </w:lvl>
+    <w:lvl w:ilvl="3" w:tentative="1">
+      <w:start w:val="1"/>
+      <w:numFmt w:val="decimal"/>
+      <w:lvlText w:val="%4."/>
+      <w:lvlJc w:val="left"/>
+      <w:pPr>
+        <w:tabs>
+          <w:tab w:val="num" w:pos="2880"/>
+        </w:tabs>
+        <w:ind w:left="2880" w:hanging="360"/>
+      </w:pPr>
+    </w:lvl>
+    <w:lvl w:ilvl="4" w:tentative="1">
+      <w:start w:val="1"/>
+      <w:numFmt w:val="decimal"/>
+      <w:lvlText w:val="%5."/>
+      <w:lvlJc w:val="left"/>
+      <w:pPr>
+        <w:tabs>
+          <w:tab w:val="num" w:pos="3600"/>
+        </w:tabs>
+        <w:ind w:left="3600" w:hanging="360"/>
+      </w:pPr>
+    </w:lvl>
+    <w:lvl w:ilvl="5" w:tentative="1">
+      <w:start w:val="1"/>
+      <w:numFmt w:val="decimal"/>
+      <w:lvlText w:val="%6."/>
+      <w:lvlJc w:val="left"/>
+      <w:pPr>
+        <w:tabs>
+          <w:tab w:val="num" w:pos="4320"/>
+        </w:tabs>
+        <w:ind w:left="4320" w:hanging="360"/>
+      </w:pPr>
+    </w:lvl>
+    <w:lvl w:ilvl="6" w:tentative="1">
+      <w:start w:val="1"/>
+      <w:numFmt w:val="decimal"/>
+      <w:lvlText w:val="%7."/>
+      <w:lvlJc w:val="left"/>
+      <w:pPr>
+        <w:tabs>
+          <w:tab w:val="num" w:pos="5040"/>
+        </w:tabs>
+        <w:ind w:left="5040" w:hanging="360"/>
+      </w:pPr>
+    </w:lvl>
+    <w:lvl w:ilvl="7" w:tentative="1">
+      <w:start w:val="1"/>
+      <w:numFmt w:val="decimal"/>
+      <w:lvlText w:val="%8."/>
+      <w:lvlJc w:val="left"/>
+      <w:pPr>
+        <w:tabs>
+          <w:tab w:val="num" w:pos="5760"/>
+        </w:tabs>
+        <w:ind w:left="5760" w:hanging="360"/>
+      </w:pPr>
+    </w:lvl>
+    <w:lvl w:ilvl="8" w:tentative="1">
+      <w:start w:val="1"/>
+      <w:numFmt w:val="decimal"/>
+      <w:lvlText w:val="%9."/>
+      <w:lvlJc w:val="left"/>
+      <w:pPr>
+        <w:tabs>
+          <w:tab w:val="num" w:pos="6480"/>
+        </w:tabs>
+        <w:ind w:left="6480" w:hanging="360"/>
+      </w:pPr>
+    </w:lvl>
+  </w:abstractNum>
+  <w:abstractNum w:abstractNumId="9" w15:restartNumberingAfterBreak="0">
     <w:nsid w:val="78342831"/>
     <w:multiLevelType w:val="multilevel"/>
     <w:tmpl w:val="4F4811D2"/>
@@ -2199,7 +3343,7 @@
       </w:rPr>
     </w:lvl>
   </w:abstractNum>
-  <w:abstractNum w:abstractNumId="6" w15:restartNumberingAfterBreak="0">
+  <w:abstractNum w:abstractNumId="10" w15:restartNumberingAfterBreak="0">
     <w:nsid w:val="7F4D71E2"/>
     <w:multiLevelType w:val="multilevel"/>
     <w:tmpl w:val="74FA1D12"/>
@@ -2313,24 +3457,36 @@
     </w:lvl>
   </w:abstractNum>
   <w:num w:numId="1" w16cid:durableId="1606379279">
+    <w:abstractNumId w:val="10"/>
+  </w:num>
+  <w:num w:numId="2" w16cid:durableId="158355640">
+    <w:abstractNumId w:val="9"/>
+  </w:num>
+  <w:num w:numId="3" w16cid:durableId="1079210432">
     <w:abstractNumId w:val="6"/>
   </w:num>
-  <w:num w:numId="2" w16cid:durableId="158355640">
+  <w:num w:numId="4" w16cid:durableId="1211503502">
+    <w:abstractNumId w:val="2"/>
+  </w:num>
+  <w:num w:numId="5" w16cid:durableId="938489151">
     <w:abstractNumId w:val="5"/>
   </w:num>
-  <w:num w:numId="3" w16cid:durableId="1079210432">
+  <w:num w:numId="6" w16cid:durableId="731930852">
+    <w:abstractNumId w:val="7"/>
+  </w:num>
+  <w:num w:numId="7" w16cid:durableId="1344824630">
+    <w:abstractNumId w:val="4"/>
+  </w:num>
+  <w:num w:numId="8" w16cid:durableId="1961453796">
+    <w:abstractNumId w:val="8"/>
+  </w:num>
+  <w:num w:numId="9" w16cid:durableId="2052413869">
     <w:abstractNumId w:val="3"/>
   </w:num>
-  <w:num w:numId="4" w16cid:durableId="1211503502">
+  <w:num w:numId="10" w16cid:durableId="827213545">
     <w:abstractNumId w:val="0"/>
   </w:num>
-  <w:num w:numId="5" w16cid:durableId="938489151">
-    <w:abstractNumId w:val="2"/>
-  </w:num>
-  <w:num w:numId="6" w16cid:durableId="731930852">
-    <w:abstractNumId w:val="4"/>
-  </w:num>
-  <w:num w:numId="7" w16cid:durableId="1344824630">
+  <w:num w:numId="11" w16cid:durableId="156041596">
     <w:abstractNumId w:val="1"/>
   </w:num>
 </w:numbering>

</xml_diff>